<commit_message>
added website link to resume
</commit_message>
<xml_diff>
--- a/assets/files/resume.docx
+++ b/assets/files/resume.docx
@@ -111,6 +111,19 @@
       <w:r>
         <w:t xml:space="preserve"> a willingness to work in teams on coordinated efforts.</w:t>
       </w:r>
+    </w:p>
+    <w:p>
+      <w:r>
+        <w:t xml:space="preserve">Visit my website at </w:t>
+      </w:r>
+      <w:hyperlink r:id="rId6" w:history="1">
+        <w:r>
+          <w:rPr>
+            <w:rStyle w:val="Hyperlink"/>
+          </w:rPr>
+          <w:t>(toppop7.github.io)</w:t>
+        </w:r>
+      </w:hyperlink>
       <w:r>
         <w:br/>
       </w:r>
@@ -293,13 +306,23 @@
         </w:rPr>
         <w:t xml:space="preserve">: </w:t>
       </w:r>
+      <w:proofErr w:type="spellStart"/>
       <w:r>
         <w:rPr>
           <w:rFonts w:ascii="Calibri" w:eastAsia="Calibri" w:hAnsi="Calibri" w:cs="Calibri"/>
           <w:sz w:val="20"/>
           <w:szCs w:val="20"/>
         </w:rPr>
-        <w:t>dNJb-XVHb XRAo-XMY5 wm4LM-4SoW 5u6H-4TWS</w:t>
+        <w:t>dNJb-XVHb</w:t>
+      </w:r>
+      <w:proofErr w:type="spellEnd"/>
+      <w:r>
+        <w:rPr>
+          <w:rFonts w:ascii="Calibri" w:eastAsia="Calibri" w:hAnsi="Calibri" w:cs="Calibri"/>
+          <w:sz w:val="20"/>
+          <w:szCs w:val="20"/>
+        </w:rPr>
+        <w:t xml:space="preserve"> XRAo-XMY5 wm4LM-4SoW 5u6H-4TWS</w:t>
       </w:r>
     </w:p>
     <w:p>
@@ -344,7 +367,15 @@
         </w:numPr>
       </w:pPr>
       <w:r>
-        <w:t xml:space="preserve">Classwork experience in C++, C#, Python, Java, Javascript, </w:t>
+        <w:t xml:space="preserve">Classwork experience in C++, C#, Python, Java, </w:t>
+      </w:r>
+      <w:proofErr w:type="spellStart"/>
+      <w:r>
+        <w:t>Javascript</w:t>
+      </w:r>
+      <w:proofErr w:type="spellEnd"/>
+      <w:r>
+        <w:t xml:space="preserve">, </w:t>
       </w:r>
       <w:r>
         <w:t xml:space="preserve">PHP, </w:t>
@@ -470,7 +501,7 @@
                 <w:noProof/>
                 <w:lang w:val="es-US"/>
               </w:rPr>
-              <w:t>August 15th</w:t>
+              <w:t>September 1st</w:t>
             </w:r>
             <w:r>
               <w:rPr>
@@ -486,7 +517,7 @@
             <w:tcW w:w="2728" w:type="dxa"/>
           </w:tcPr>
           <w:p>
-            <w:hyperlink r:id="rId6" w:history="1">
+            <w:hyperlink r:id="rId7" w:history="1">
               <w:r>
                 <w:rPr>
                   <w:rStyle w:val="Hyperlink"/>
@@ -709,7 +740,7 @@
                 <w:lang w:val="es-US"/>
               </w:rPr>
             </w:pPr>
-            <w:hyperlink r:id="rId7">
+            <w:hyperlink r:id="rId8">
               <w:r>
                 <w:rPr>
                   <w:rStyle w:val="Hyperlink"/>
@@ -722,7 +753,7 @@
                 <w:br/>
               </w:r>
             </w:hyperlink>
-            <w:hyperlink r:id="rId8">
+            <w:hyperlink r:id="rId9">
               <w:r>
                 <w:rPr>
                   <w:rStyle w:val="Hyperlink"/>
@@ -826,7 +857,7 @@
                 <w:lang w:val="es-US"/>
               </w:rPr>
             </w:pPr>
-            <w:hyperlink r:id="rId9">
+            <w:hyperlink r:id="rId10">
               <w:r>
                 <w:rPr>
                   <w:rStyle w:val="Hyperlink"/>
@@ -936,7 +967,7 @@
                 <w:lang w:val="es-US"/>
               </w:rPr>
             </w:pPr>
-            <w:hyperlink r:id="rId10">
+            <w:hyperlink r:id="rId11">
               <w:r>
                 <w:rPr>
                   <w:rStyle w:val="Hyperlink"/>

</xml_diff>

<commit_message>
Added new job and changed resume
</commit_message>
<xml_diff>
--- a/assets/files/resume.docx
+++ b/assets/files/resume.docx
@@ -1,17 +1,25 @@
 
 <file path=word/document.xml><?xml version="1.0" encoding="utf-8"?>
-<w:document xmlns:wpc="http://schemas.microsoft.com/office/word/2010/wordprocessingCanvas" xmlns:cx="http://schemas.microsoft.com/office/drawing/2014/chartex" xmlns:cx1="http://schemas.microsoft.com/office/drawing/2015/9/8/chartex" xmlns:cx2="http://schemas.microsoft.com/office/drawing/2015/10/21/chartex" xmlns:cx3="http://schemas.microsoft.com/office/drawing/2016/5/9/chartex" xmlns:cx4="http://schemas.microsoft.com/office/drawing/2016/5/10/chartex" xmlns:cx5="http://schemas.microsoft.com/office/drawing/2016/5/11/chartex" xmlns:cx6="http://schemas.microsoft.com/office/drawing/2016/5/12/chartex" xmlns:cx7="http://schemas.microsoft.com/office/drawing/2016/5/13/chartex" xmlns:cx8="http://schemas.microsoft.com/office/drawing/2016/5/14/chartex" xmlns:mc="http://schemas.openxmlformats.org/markup-compatibility/2006" xmlns:aink="http://schemas.microsoft.com/office/drawing/2016/ink" xmlns:am3d="http://schemas.microsoft.com/office/drawing/2017/model3d" xmlns:o="urn:schemas-microsoft-com:office:office" xmlns:r="http://schemas.openxmlformats.org/officeDocument/2006/relationships" xmlns:m="http://schemas.openxmlformats.org/officeDocument/2006/math" xmlns:v="urn:schemas-microsoft-com:vml" xmlns:wp14="http://schemas.microsoft.com/office/word/2010/wordprocessingDrawing" xmlns:wp="http://schemas.openxmlformats.org/drawingml/2006/wordprocessingDrawing" xmlns:w10="urn:schemas-microsoft-com:office:word" xmlns:w="http://schemas.openxmlformats.org/wordprocessingml/2006/main" xmlns:w14="http://schemas.microsoft.com/office/word/2010/wordml" xmlns:w15="http://schemas.microsoft.com/office/word/2012/wordml" xmlns:w16cex="http://schemas.microsoft.com/office/word/2018/wordml/cex" xmlns:w16cid="http://schemas.microsoft.com/office/word/2016/wordml/cid" xmlns:w16="http://schemas.microsoft.com/office/word/2018/wordml" xmlns:w16sdtdh="http://schemas.microsoft.com/office/word/2020/wordml/sdtdatahash" xmlns:w16se="http://schemas.microsoft.com/office/word/2015/wordml/symex" xmlns:wpg="http://schemas.microsoft.com/office/word/2010/wordprocessingGroup" xmlns:wpi="http://schemas.microsoft.com/office/word/2010/wordprocessingInk" xmlns:wne="http://schemas.microsoft.com/office/word/2006/wordml" xmlns:wps="http://schemas.microsoft.com/office/word/2010/wordprocessingShape" mc:Ignorable="w14 w15 w16se w16cid w16 w16cex w16sdtdh wp14">
+<w:document xmlns:o="urn:schemas-microsoft-com:office:office" xmlns:r="http://schemas.openxmlformats.org/officeDocument/2006/relationships" xmlns:v="urn:schemas-microsoft-com:vml" xmlns:w="http://schemas.openxmlformats.org/wordprocessingml/2006/main" xmlns:w10="urn:schemas-microsoft-com:office:word" xmlns:wp="http://schemas.openxmlformats.org/drawingml/2006/wordprocessingDrawing" xmlns:wps="http://schemas.microsoft.com/office/word/2010/wordprocessingShape" xmlns:wpg="http://schemas.microsoft.com/office/word/2010/wordprocessingGroup" xmlns:mc="http://schemas.openxmlformats.org/markup-compatibility/2006" xmlns:wp14="http://schemas.microsoft.com/office/word/2010/wordprocessingDrawing" xmlns:w14="http://schemas.microsoft.com/office/word/2010/wordml" mc:Ignorable="w14 wp14">
   <w:body>
     <w:tbl>
       <w:tblPr>
         <w:tblStyle w:val="PlainTable4"/>
-        <w:tblW w:w="0" w:type="auto"/>
+        <w:tblW w:w="9360" w:type="dxa"/>
+        <w:jc w:val="left"/>
+        <w:tblInd w:w="0" w:type="dxa"/>
         <w:tblLayout w:type="fixed"/>
-        <w:tblLook w:val="06A0" w:firstRow="1" w:lastRow="0" w:firstColumn="1" w:lastColumn="0" w:noHBand="1" w:noVBand="1"/>
+        <w:tblCellMar>
+          <w:top w:w="0" w:type="dxa"/>
+          <w:left w:w="108" w:type="dxa"/>
+          <w:bottom w:w="0" w:type="dxa"/>
+          <w:right w:w="108" w:type="dxa"/>
+        </w:tblCellMar>
+        <w:tblLook w:firstRow="1" w:noVBand="1" w:lastRow="0" w:firstColumn="1" w:lastColumn="0" w:noHBand="1" w:val="06a0"/>
       </w:tblPr>
       <w:tblGrid>
         <w:gridCol w:w="4680"/>
-        <w:gridCol w:w="4680"/>
+        <w:gridCol w:w="4679"/>
       </w:tblGrid>
       <w:tr>
         <w:trPr>
@@ -19,55 +27,141 @@
         </w:trPr>
         <w:tc>
           <w:tcPr>
+            <w:tcW w:w="4680" w:type="dxa"/>
             <w:cnfStyle w:val="001000000000" w:firstRow="0" w:lastRow="0" w:firstColumn="1" w:lastColumn="0" w:oddVBand="0" w:evenVBand="0" w:oddHBand="0" w:evenHBand="0" w:firstRowFirstColumn="0" w:firstRowLastColumn="0" w:lastRowFirstColumn="0" w:lastRowLastColumn="0"/>
-            <w:tcW w:w="4680" w:type="dxa"/>
-          </w:tcPr>
-          <w:p>
-            <w:r>
+            <w:tcBorders/>
+          </w:tcPr>
+          <w:p>
+            <w:pPr>
+              <w:pStyle w:val="Normal"/>
+              <w:widowControl/>
+              <w:spacing w:lineRule="auto" w:line="240" w:before="0" w:after="0"/>
+              <w:jc w:val="left"/>
+              <w:rPr>
+                <w:rFonts w:ascii="Calibri" w:hAnsi="Calibri" w:eastAsia="Calibri" w:cs=""/>
+                <w:b/>
+                <w:b/>
+                <w:bCs/>
+                <w:kern w:val="0"/>
+                <w:sz w:val="22"/>
+                <w:szCs w:val="22"/>
+                <w:lang w:val="en-US" w:eastAsia="en-US" w:bidi="ar-SA"/>
+              </w:rPr>
+            </w:pPr>
+            <w:r>
+              <w:rPr>
+                <w:rFonts w:eastAsia="Calibri" w:cs=""/>
+                <w:b/>
+                <w:bCs/>
+                <w:kern w:val="0"/>
+                <w:sz w:val="22"/>
+                <w:szCs w:val="22"/>
+                <w:lang w:val="en-US" w:eastAsia="en-US" w:bidi="ar-SA"/>
+              </w:rPr>
               <w:t>Luke Linna</w:t>
             </w:r>
           </w:p>
         </w:tc>
         <w:tc>
           <w:tcPr>
-            <w:tcW w:w="4680" w:type="dxa"/>
-          </w:tcPr>
-          <w:p>
-            <w:pPr>
+            <w:tcW w:w="4679" w:type="dxa"/>
+            <w:tcBorders/>
+          </w:tcPr>
+          <w:p>
+            <w:pPr>
+              <w:pStyle w:val="Normal"/>
+              <w:widowControl/>
+              <w:spacing w:lineRule="auto" w:line="240" w:before="0" w:after="0"/>
               <w:jc w:val="right"/>
               <w:cnfStyle w:val="100000000000" w:firstRow="1" w:lastRow="0" w:firstColumn="0" w:lastColumn="0" w:oddVBand="0" w:evenVBand="0" w:oddHBand="0" w:evenHBand="0" w:firstRowFirstColumn="0" w:firstRowLastColumn="0" w:lastRowFirstColumn="0" w:lastRowLastColumn="0"/>
-            </w:pPr>
-            <w:r>
+              <w:rPr>
+                <w:rFonts w:ascii="Calibri" w:hAnsi="Calibri" w:eastAsia="Calibri" w:cs=""/>
+                <w:b/>
+                <w:b/>
+                <w:bCs/>
+                <w:kern w:val="0"/>
+                <w:sz w:val="22"/>
+                <w:szCs w:val="22"/>
+                <w:lang w:val="en-US" w:eastAsia="en-US" w:bidi="ar-SA"/>
+              </w:rPr>
+            </w:pPr>
+            <w:r>
+              <w:rPr>
+                <w:rFonts w:eastAsia="Calibri" w:cs=""/>
+                <w:b/>
+                <w:bCs/>
+                <w:kern w:val="0"/>
+                <w:sz w:val="22"/>
+                <w:szCs w:val="22"/>
+                <w:lang w:val="en-US" w:eastAsia="en-US" w:bidi="ar-SA"/>
+              </w:rPr>
               <w:t>920-470-2361</w:t>
             </w:r>
           </w:p>
         </w:tc>
       </w:tr>
       <w:tr>
-        <w:tc>
-          <w:tcPr>
+        <w:trPr/>
+        <w:tc>
+          <w:tcPr>
+            <w:tcW w:w="4680" w:type="dxa"/>
             <w:cnfStyle w:val="001000000000" w:firstRow="0" w:lastRow="0" w:firstColumn="1" w:lastColumn="0" w:oddVBand="0" w:evenVBand="0" w:oddHBand="0" w:evenHBand="0" w:firstRowFirstColumn="0" w:firstRowLastColumn="0" w:lastRowFirstColumn="0" w:lastRowLastColumn="0"/>
-            <w:tcW w:w="4680" w:type="dxa"/>
-          </w:tcPr>
-          <w:p>
-            <w:r>
+            <w:tcBorders/>
+          </w:tcPr>
+          <w:p>
+            <w:pPr>
+              <w:pStyle w:val="Normal"/>
+              <w:widowControl/>
+              <w:spacing w:lineRule="auto" w:line="240" w:before="0" w:after="0"/>
+              <w:jc w:val="left"/>
+              <w:rPr>
+                <w:rFonts w:ascii="Calibri" w:hAnsi="Calibri" w:eastAsia="Calibri" w:cs=""/>
+                <w:b/>
+                <w:b/>
+                <w:bCs/>
+                <w:kern w:val="0"/>
+                <w:sz w:val="22"/>
+                <w:szCs w:val="22"/>
+                <w:lang w:val="en-US" w:eastAsia="en-US" w:bidi="ar-SA"/>
+              </w:rPr>
+            </w:pPr>
+            <w:r>
+              <w:rPr>
+                <w:rFonts w:eastAsia="Calibri" w:cs=""/>
+                <w:b/>
+                <w:bCs/>
+                <w:kern w:val="0"/>
+                <w:sz w:val="22"/>
+                <w:szCs w:val="22"/>
+                <w:lang w:val="en-US" w:eastAsia="en-US" w:bidi="ar-SA"/>
+              </w:rPr>
               <w:t>1860 Dancing Dunes Drive, Green Bay, WI</w:t>
             </w:r>
           </w:p>
         </w:tc>
         <w:tc>
           <w:tcPr>
-            <w:tcW w:w="4680" w:type="dxa"/>
-          </w:tcPr>
-          <w:p>
-            <w:pPr>
+            <w:tcW w:w="4679" w:type="dxa"/>
+            <w:tcBorders/>
+          </w:tcPr>
+          <w:p>
+            <w:pPr>
+              <w:pStyle w:val="Normal"/>
+              <w:widowControl/>
+              <w:spacing w:lineRule="auto" w:line="240" w:before="0" w:after="0"/>
               <w:jc w:val="right"/>
               <w:cnfStyle w:val="000000000000" w:firstRow="0" w:lastRow="0" w:firstColumn="0" w:lastColumn="0" w:oddVBand="0" w:evenVBand="0" w:oddHBand="0" w:evenHBand="0" w:firstRowFirstColumn="0" w:firstRowLastColumn="0" w:lastRowFirstColumn="0" w:lastRowLastColumn="0"/>
-            </w:pPr>
-            <w:hyperlink r:id="rId5">
+              <w:rPr/>
+            </w:pPr>
+            <w:hyperlink r:id="rId2">
               <w:r>
                 <w:rPr>
-                  <w:rStyle w:val="Hyperlink"/>
+                  <w:rStyle w:val="InternetLink"/>
+                  <w:rFonts w:eastAsia="Calibri" w:cs=""/>
+                  <w:kern w:val="0"/>
+                  <w:sz w:val="22"/>
+                  <w:szCs w:val="22"/>
+                  <w:lang w:val="en-US" w:eastAsia="en-US" w:bidi="ar-SA"/>
                 </w:rPr>
                 <w:t>doofenschmad@gmail.com</w:t>
               </w:r>
@@ -76,61 +170,56 @@
         </w:tc>
       </w:tr>
     </w:tbl>
-    <w:p/>
     <w:p>
+      <w:pPr>
+        <w:pStyle w:val="Normal"/>
+        <w:rPr/>
+      </w:pPr>
       <w:r>
-        <w:t xml:space="preserve">To obtain an </w:t>
-      </w:r>
-      <w:r>
-        <w:t xml:space="preserve">entry-level position or internship </w:t>
-      </w:r>
-      <w:r>
-        <w:t>involving computer science</w:t>
-      </w:r>
-      <w:r>
-        <w:t xml:space="preserve">, </w:t>
-      </w:r>
-      <w:r>
-        <w:t>where there is a need for an individual with uniq</w:t>
-      </w:r>
-      <w:r>
-        <w:t>ue problem-solving skills, unwavering patience with computer systems and programs, a</w:t>
-      </w:r>
-      <w:r>
-        <w:t xml:space="preserve"> malleable mind capable of learning new concepts</w:t>
-      </w:r>
-      <w:r>
-        <w:t>, processes, and languages,</w:t>
-      </w:r>
-      <w:r>
-        <w:t xml:space="preserve"> a</w:t>
-      </w:r>
-      <w:r>
-        <w:t>nd</w:t>
-      </w:r>
-      <w:r>
-        <w:t xml:space="preserve"> a willingness to work in teams on coordinated efforts.</w:t>
+        <w:rPr/>
       </w:r>
     </w:p>
     <w:p>
+      <w:pPr>
+        <w:pStyle w:val="Normal"/>
+        <w:rPr/>
+      </w:pPr>
       <w:r>
-        <w:t xml:space="preserve">Visit my website at </w:t>
+        <w:rPr/>
+        <w:t>People – focused developer and tutor with 3-4 years of hands-on experience in multiple teams. Primarily skilled in creating  and programming video games, but has used multiple programming languages during this process to broaden their understanding and refine their problem solving skills. Unafraid of working with children in fun, STEM-centered environments, and extending these teaching and teamwork skills to    adults peers as well.</w:t>
       </w:r>
-      <w:hyperlink r:id="rId6" w:history="1">
+    </w:p>
+    <w:p>
+      <w:pPr>
+        <w:pStyle w:val="Normal"/>
+        <w:rPr/>
+      </w:pPr>
+      <w:r>
+        <w:rPr/>
+        <w:t>Website is available here</w:t>
+      </w:r>
+      <w:r>
+        <w:rPr/>
+        <w:t xml:space="preserve"> </w:t>
+      </w:r>
+      <w:hyperlink r:id="rId3">
         <w:r>
           <w:rPr>
-            <w:rStyle w:val="Hyperlink"/>
+            <w:rStyle w:val="InternetLink"/>
           </w:rPr>
           <w:t>(toppop7.github.io)</w:t>
         </w:r>
       </w:hyperlink>
       <w:r>
+        <w:rPr/>
         <w:br/>
       </w:r>
     </w:p>
     <w:p>
       <w:pPr>
+        <w:pStyle w:val="Normal"/>
         <w:rPr>
+          <w:b/>
           <w:b/>
           <w:bCs/>
           <w:sz w:val="28"/>
@@ -152,10 +241,12 @@
         <w:pStyle w:val="ListParagraph"/>
         <w:numPr>
           <w:ilvl w:val="0"/>
-          <w:numId w:val="2"/>
+          <w:numId w:val="1"/>
         </w:numPr>
+        <w:rPr/>
       </w:pPr>
       <w:r>
+        <w:rPr/>
         <w:t>Pursuing a Bachelor of Science degree in Computer Science Game Design</w:t>
       </w:r>
     </w:p>
@@ -164,26 +255,13 @@
         <w:pStyle w:val="ListParagraph"/>
         <w:numPr>
           <w:ilvl w:val="1"/>
-          <w:numId w:val="2"/>
+          <w:numId w:val="1"/>
         </w:numPr>
+        <w:rPr/>
       </w:pPr>
       <w:r>
-        <w:t>Currently attending University of Wisconsin – Stout,</w:t>
-      </w:r>
-      <w:r>
-        <w:t xml:space="preserve"> </w:t>
-      </w:r>
-      <w:r>
-        <w:t>expected graduation date</w:t>
-      </w:r>
-      <w:r>
-        <w:t xml:space="preserve"> </w:t>
-      </w:r>
-      <w:r>
-        <w:t>May</w:t>
-      </w:r>
-      <w:r>
-        <w:t xml:space="preserve"> 2, 2023</w:t>
+        <w:rPr/>
+        <w:t>Currently attending University of Wisconsin – Stout, expected graduation date May 2, 2023</w:t>
       </w:r>
     </w:p>
     <w:p>
@@ -191,13 +269,14 @@
         <w:pStyle w:val="ListParagraph"/>
         <w:numPr>
           <w:ilvl w:val="0"/>
-          <w:numId w:val="2"/>
+          <w:numId w:val="1"/>
         </w:numPr>
         <w:rPr>
-          <w:rFonts w:eastAsiaTheme="minorEastAsia"/>
+          <w:rFonts w:eastAsia="" w:eastAsiaTheme="minorEastAsia"/>
         </w:rPr>
       </w:pPr>
       <w:r>
+        <w:rPr/>
         <w:t>Graduated from Southwest High School in Green Bay, Wisconsin</w:t>
       </w:r>
     </w:p>
@@ -206,14 +285,17 @@
         <w:pStyle w:val="ListParagraph"/>
         <w:numPr>
           <w:ilvl w:val="0"/>
-          <w:numId w:val="2"/>
+          <w:numId w:val="1"/>
         </w:numPr>
+        <w:rPr/>
       </w:pPr>
       <w:r>
-        <w:t xml:space="preserve"> C</w:t>
+        <w:rPr/>
+        <w:t xml:space="preserve"> </w:t>
       </w:r>
       <w:r>
-        <w:t>onsistently maintains a GPA greater than 3.5</w:t>
+        <w:rPr/>
+        <w:t>Consistently maintains a GPA greater than 3.5</w:t>
       </w:r>
     </w:p>
     <w:p>
@@ -221,17 +303,29 @@
         <w:pStyle w:val="ListParagraph"/>
         <w:numPr>
           <w:ilvl w:val="0"/>
-          <w:numId w:val="2"/>
+          <w:numId w:val="1"/>
         </w:numPr>
+        <w:rPr/>
       </w:pPr>
       <w:r>
+        <w:rPr/>
         <w:t>Relevant Classes: Cybertechnology Ethics, Data Structures, Web and Internet Programming</w:t>
       </w:r>
     </w:p>
-    <w:p/>
     <w:p>
       <w:pPr>
+        <w:pStyle w:val="Normal"/>
+        <w:rPr/>
+      </w:pPr>
+      <w:r>
+        <w:rPr/>
+      </w:r>
+    </w:p>
+    <w:p>
+      <w:pPr>
+        <w:pStyle w:val="Normal"/>
         <w:rPr>
+          <w:b/>
           <w:b/>
           <w:bCs/>
           <w:sz w:val="28"/>
@@ -253,22 +347,13 @@
         <w:pStyle w:val="ListParagraph"/>
         <w:numPr>
           <w:ilvl w:val="0"/>
-          <w:numId w:val="2"/>
+          <w:numId w:val="1"/>
         </w:numPr>
+        <w:rPr/>
       </w:pPr>
       <w:r>
-        <w:t xml:space="preserve">Strong understanding </w:t>
-      </w:r>
-      <w:r>
-        <w:t>of</w:t>
-      </w:r>
-      <w:r>
-        <w:t xml:space="preserve"> Adobe Photoshop and Microsoft Excel, PowerPoint, and Wor</w:t>
-      </w:r>
-      <w:r>
-        <w:t>d</w:t>
-      </w:r>
-      <w:r>
+        <w:rPr/>
+        <w:t>Strong understanding of Adobe Photoshop and Microsoft Excel, PowerPoint, and Word</w:t>
         <w:br/>
       </w:r>
       <w:r>
@@ -276,53 +361,33 @@
           <w:sz w:val="20"/>
           <w:szCs w:val="20"/>
         </w:rPr>
-        <w:t>Certification</w:t>
+        <w:t xml:space="preserve">Certification codes (confirm on verify.certiport.com): </w:t>
       </w:r>
       <w:r>
         <w:rPr>
+          <w:rFonts w:eastAsia="Calibri" w:cs="Calibri"/>
           <w:sz w:val="20"/>
           <w:szCs w:val="20"/>
         </w:rPr>
-        <w:t xml:space="preserve"> codes</w:t>
+        <w:t>dNJb-XVHb XRAo-XMY5 wm4LM-4SoW 5u6H-4TWS</w:t>
       </w:r>
+    </w:p>
+    <w:p>
+      <w:pPr>
+        <w:pStyle w:val="ListParagraph"/>
+        <w:numPr>
+          <w:ilvl w:val="0"/>
+          <w:numId w:val="1"/>
+        </w:numPr>
+        <w:rPr/>
+      </w:pPr>
       <w:r>
-        <w:rPr>
-          <w:sz w:val="20"/>
-          <w:szCs w:val="20"/>
-        </w:rPr>
+        <w:rPr/>
         <w:t xml:space="preserve"> </w:t>
       </w:r>
       <w:r>
-        <w:rPr>
-          <w:sz w:val="20"/>
-          <w:szCs w:val="20"/>
-        </w:rPr>
-        <w:t>(confirm on verify.certiport.com)</w:t>
-      </w:r>
-      <w:r>
-        <w:rPr>
-          <w:sz w:val="20"/>
-          <w:szCs w:val="20"/>
-        </w:rPr>
-        <w:t xml:space="preserve">: </w:t>
-      </w:r>
-      <w:proofErr w:type="spellStart"/>
-      <w:r>
-        <w:rPr>
-          <w:rFonts w:ascii="Calibri" w:eastAsia="Calibri" w:hAnsi="Calibri" w:cs="Calibri"/>
-          <w:sz w:val="20"/>
-          <w:szCs w:val="20"/>
-        </w:rPr>
-        <w:t>dNJb-XVHb</w:t>
-      </w:r>
-      <w:proofErr w:type="spellEnd"/>
-      <w:r>
-        <w:rPr>
-          <w:rFonts w:ascii="Calibri" w:eastAsia="Calibri" w:hAnsi="Calibri" w:cs="Calibri"/>
-          <w:sz w:val="20"/>
-          <w:szCs w:val="20"/>
-        </w:rPr>
-        <w:t xml:space="preserve"> XRAo-XMY5 wm4LM-4SoW 5u6H-4TWS</w:t>
+        <w:rPr/>
+        <w:t>A working knowledge of benchmark production programs such as Visual Studio, Blender, and 3DS Max, as well as the Unreal and Unity engines</w:t>
       </w:r>
     </w:p>
     <w:p>
@@ -330,78 +395,54 @@
         <w:pStyle w:val="ListParagraph"/>
         <w:numPr>
           <w:ilvl w:val="0"/>
-          <w:numId w:val="2"/>
+          <w:numId w:val="1"/>
         </w:numPr>
+        <w:rPr/>
       </w:pPr>
       <w:r>
-        <w:t xml:space="preserve"> A working knowledge of benchmark </w:t>
+        <w:rPr/>
+        <w:t xml:space="preserve"> </w:t>
       </w:r>
       <w:r>
-        <w:t>production programs such as Visual Studio, Blender, and 3DS Max, as well as the Unreal and Unity engines</w:t>
+        <w:rPr/>
+        <w:t>Familiar with a wide variety of programming languages from C++ to SQL</w:t>
       </w:r>
     </w:p>
     <w:p>
       <w:pPr>
         <w:pStyle w:val="ListParagraph"/>
         <w:numPr>
-          <w:ilvl w:val="0"/>
-          <w:numId w:val="2"/>
+          <w:ilvl w:val="1"/>
+          <w:numId w:val="1"/>
         </w:numPr>
+        <w:rPr/>
       </w:pPr>
       <w:r>
-        <w:t xml:space="preserve"> </w:t>
-      </w:r>
-      <w:r>
-        <w:t xml:space="preserve">Familiar with </w:t>
-      </w:r>
-      <w:r>
-        <w:t>a wide variety of programming languages from C++ to SQL</w:t>
+        <w:rPr/>
+        <w:t>Classwork experience in C++, C#, Python, Java, Javascript, PHP, SQL, HTML, and CSS</w:t>
       </w:r>
     </w:p>
     <w:p>
       <w:pPr>
         <w:pStyle w:val="ListParagraph"/>
         <w:numPr>
-          <w:ilvl w:val="1"/>
-          <w:numId w:val="2"/>
-        </w:numPr>
-      </w:pPr>
-      <w:r>
-        <w:t xml:space="preserve">Classwork experience in C++, C#, Python, Java, </w:t>
-      </w:r>
-      <w:proofErr w:type="spellStart"/>
-      <w:r>
-        <w:t>Javascript</w:t>
-      </w:r>
-      <w:proofErr w:type="spellEnd"/>
-      <w:r>
-        <w:t xml:space="preserve">, </w:t>
-      </w:r>
-      <w:r>
-        <w:t xml:space="preserve">PHP, </w:t>
-      </w:r>
-      <w:r>
-        <w:t>SQL, HTML, and CSS</w:t>
-      </w:r>
-    </w:p>
-    <w:p>
-      <w:pPr>
-        <w:pStyle w:val="ListParagraph"/>
-        <w:numPr>
           <w:ilvl w:val="0"/>
-          <w:numId w:val="2"/>
+          <w:numId w:val="1"/>
         </w:numPr>
         <w:rPr>
-          <w:rFonts w:eastAsiaTheme="minorEastAsia"/>
+          <w:rFonts w:eastAsia="" w:eastAsiaTheme="minorEastAsia"/>
         </w:rPr>
       </w:pPr>
       <w:r>
+        <w:rPr/>
         <w:t>Excellent communicator, empathetic to team members while focusing on the goal</w:t>
       </w:r>
     </w:p>
     <w:p>
       <w:pPr>
+        <w:pStyle w:val="Normal"/>
         <w:rPr>
+          <w:b/>
           <w:b/>
           <w:bCs/>
           <w:sz w:val="28"/>
@@ -415,52 +456,187 @@
           <w:sz w:val="28"/>
           <w:szCs w:val="28"/>
         </w:rPr>
-        <w:t>Experience</w:t>
-      </w:r>
-      <w:r>
-        <w:rPr>
-          <w:b/>
-          <w:bCs/>
-          <w:sz w:val="28"/>
-          <w:szCs w:val="28"/>
-        </w:rPr>
-        <w:t>/Work History</w:t>
+        <w:t>Experience/Work History</w:t>
       </w:r>
     </w:p>
     <w:tbl>
       <w:tblPr>
         <w:tblStyle w:val="TableGridLight"/>
         <w:tblW w:w="8753" w:type="dxa"/>
+        <w:jc w:val="left"/>
         <w:tblInd w:w="720" w:type="dxa"/>
         <w:tblLayout w:type="fixed"/>
-        <w:tblLook w:val="06A0" w:firstRow="1" w:lastRow="0" w:firstColumn="1" w:lastColumn="0" w:noHBand="1" w:noVBand="1"/>
+        <w:tblCellMar>
+          <w:top w:w="0" w:type="dxa"/>
+          <w:left w:w="108" w:type="dxa"/>
+          <w:bottom w:w="0" w:type="dxa"/>
+          <w:right w:w="108" w:type="dxa"/>
+        </w:tblCellMar>
+        <w:tblLook w:firstRow="1" w:noVBand="1" w:lastRow="0" w:firstColumn="1" w:lastColumn="0" w:noHBand="1" w:val="06a0"/>
       </w:tblPr>
       <w:tblGrid>
-        <w:gridCol w:w="2565"/>
+        <w:gridCol w:w="2564"/>
         <w:gridCol w:w="1755"/>
         <w:gridCol w:w="1705"/>
         <w:gridCol w:w="2728"/>
       </w:tblGrid>
       <w:tr>
         <w:trPr>
-          <w:trHeight w:val="660"/>
+          <w:trHeight w:val="660" w:hRule="atLeast"/>
         </w:trPr>
         <w:tc>
           <w:tcPr>
-            <w:tcW w:w="2565" w:type="dxa"/>
-          </w:tcPr>
-          <w:p>
-            <w:pPr>
-              <w:rPr>
-                <w:noProof/>
+            <w:tcW w:w="2564" w:type="dxa"/>
+            <w:tcBorders/>
+          </w:tcPr>
+          <w:p>
+            <w:pPr>
+              <w:pStyle w:val="Normal"/>
+              <w:widowControl/>
+              <w:spacing w:lineRule="auto" w:line="240" w:before="0" w:after="0"/>
+              <w:jc w:val="left"/>
+              <w:rPr>
                 <w:lang w:val="es-US"/>
               </w:rPr>
             </w:pPr>
             <w:r>
               <w:rPr>
-                <w:noProof/>
+                <w:rFonts w:eastAsia="Calibri" w:cs=""/>
+                <w:kern w:val="0"/>
+                <w:sz w:val="22"/>
+                <w:szCs w:val="22"/>
+                <w:lang w:val="es-US" w:eastAsia="en-US" w:bidi="ar-SA"/>
+              </w:rPr>
+              <w:t>Online Private Lesson Instructor for iD Tech</w:t>
+            </w:r>
+          </w:p>
+        </w:tc>
+        <w:tc>
+          <w:tcPr>
+            <w:tcW w:w="1755" w:type="dxa"/>
+            <w:tcBorders/>
+          </w:tcPr>
+          <w:p>
+            <w:pPr>
+              <w:pStyle w:val="Normal"/>
+              <w:widowControl/>
+              <w:spacing w:lineRule="auto" w:line="240" w:before="0" w:after="0"/>
+              <w:jc w:val="left"/>
+              <w:rPr>
                 <w:lang w:val="es-US"/>
               </w:rPr>
+            </w:pPr>
+            <w:r>
+              <w:rPr>
+                <w:rFonts w:eastAsia="Calibri" w:cs=""/>
+                <w:kern w:val="0"/>
+                <w:sz w:val="22"/>
+                <w:szCs w:val="22"/>
+                <w:lang w:val="es-US" w:eastAsia="en-US" w:bidi="ar-SA"/>
+              </w:rPr>
+              <w:t>id Tech</w:t>
+            </w:r>
+          </w:p>
+        </w:tc>
+        <w:tc>
+          <w:tcPr>
+            <w:tcW w:w="1705" w:type="dxa"/>
+            <w:tcBorders/>
+          </w:tcPr>
+          <w:p>
+            <w:pPr>
+              <w:pStyle w:val="Normal"/>
+              <w:widowControl/>
+              <w:spacing w:lineRule="auto" w:line="240" w:before="0" w:after="0"/>
+              <w:jc w:val="left"/>
+              <w:rPr>
+                <w:lang w:val="es-US"/>
+              </w:rPr>
+            </w:pPr>
+            <w:r>
+              <w:rPr>
+                <w:rFonts w:eastAsia="Calibri" w:cs=""/>
+                <w:kern w:val="0"/>
+                <w:sz w:val="22"/>
+                <w:szCs w:val="22"/>
+                <w:lang w:val="es-US" w:eastAsia="en-US" w:bidi="ar-SA"/>
+              </w:rPr>
+              <w:t>July 4th, 2022 - Ongoing</w:t>
+            </w:r>
+          </w:p>
+        </w:tc>
+        <w:tc>
+          <w:tcPr>
+            <w:tcW w:w="2728" w:type="dxa"/>
+            <w:tcBorders/>
+          </w:tcPr>
+          <w:p>
+            <w:pPr>
+              <w:pStyle w:val="Normal"/>
+              <w:widowControl/>
+              <w:spacing w:lineRule="auto" w:line="240" w:before="0" w:after="0"/>
+              <w:jc w:val="left"/>
+              <w:rPr/>
+            </w:pPr>
+            <w:r>
+              <w:rPr>
+                <w:rFonts w:ascii="Google Sans;Roboto;RobotoDraft;Helvetica;Arial;sans-serif" w:hAnsi="Google Sans;Roboto;RobotoDraft;Helvetica;Arial;sans-serif"/>
+                <w:b w:val="false"/>
+                <w:i w:val="false"/>
+                <w:caps w:val="false"/>
+                <w:smallCaps w:val="false"/>
+                <w:color w:val="5E5E5E"/>
+                <w:spacing w:val="0"/>
+                <w:sz w:val="21"/>
+              </w:rPr>
+              <w:t>Manager</w:t>
+            </w:r>
+            <w:r>
+              <w:rPr>
+                <w:rFonts w:ascii="Google Sans;Roboto;RobotoDraft;Helvetica;Arial;sans-serif" w:hAnsi="Google Sans;Roboto;RobotoDraft;Helvetica;Arial;sans-serif"/>
+                <w:b w:val="false"/>
+                <w:i w:val="false"/>
+                <w:caps w:val="false"/>
+                <w:smallCaps w:val="false"/>
+                <w:color w:val="5E5E5E"/>
+                <w:spacing w:val="0"/>
+                <w:sz w:val="21"/>
+              </w:rPr>
+              <w:br/>
+              <w:t>jhendrickson@idtech.com</w:t>
+            </w:r>
+          </w:p>
+        </w:tc>
+      </w:tr>
+      <w:tr>
+        <w:trPr>
+          <w:trHeight w:val="660" w:hRule="atLeast"/>
+        </w:trPr>
+        <w:tc>
+          <w:tcPr>
+            <w:tcW w:w="2564" w:type="dxa"/>
+            <w:tcBorders>
+              <w:top w:val="nil"/>
+            </w:tcBorders>
+          </w:tcPr>
+          <w:p>
+            <w:pPr>
+              <w:pStyle w:val="Normal"/>
+              <w:widowControl/>
+              <w:spacing w:lineRule="auto" w:line="240" w:before="0" w:after="0"/>
+              <w:jc w:val="left"/>
+              <w:rPr>
+                <w:lang w:val="es-US"/>
+              </w:rPr>
+            </w:pPr>
+            <w:r>
+              <w:rPr>
+                <w:rFonts w:eastAsia="Calibri" w:cs=""/>
+                <w:kern w:val="0"/>
+                <w:sz w:val="22"/>
+                <w:szCs w:val="22"/>
+                <w:lang w:val="es-US" w:eastAsia="en-US" w:bidi="ar-SA"/>
+              </w:rPr>
               <w:t>Computer Science Student Instructor</w:t>
             </w:r>
           </w:p>
@@ -468,66 +644,122 @@
         <w:tc>
           <w:tcPr>
             <w:tcW w:w="1755" w:type="dxa"/>
-          </w:tcPr>
-          <w:p>
-            <w:pPr>
-              <w:rPr>
-                <w:noProof/>
+            <w:tcBorders>
+              <w:top w:val="nil"/>
+            </w:tcBorders>
+          </w:tcPr>
+          <w:p>
+            <w:pPr>
+              <w:pStyle w:val="Normal"/>
+              <w:widowControl/>
+              <w:spacing w:lineRule="auto" w:line="240" w:before="0" w:after="0"/>
+              <w:jc w:val="left"/>
+              <w:rPr>
                 <w:lang w:val="es-US"/>
               </w:rPr>
             </w:pPr>
             <w:r>
               <w:rPr>
-                <w:noProof/>
+                <w:rFonts w:eastAsia="Calibri" w:cs=""/>
+                <w:kern w:val="0"/>
+                <w:sz w:val="22"/>
+                <w:szCs w:val="22"/>
+                <w:lang w:val="es-US" w:eastAsia="en-US" w:bidi="ar-SA"/>
+              </w:rPr>
+              <w:t>University of Wisconsin-Stout</w:t>
+            </w:r>
+          </w:p>
+        </w:tc>
+        <w:tc>
+          <w:tcPr>
+            <w:tcW w:w="1705" w:type="dxa"/>
+            <w:tcBorders>
+              <w:top w:val="nil"/>
+            </w:tcBorders>
+          </w:tcPr>
+          <w:p>
+            <w:pPr>
+              <w:pStyle w:val="Normal"/>
+              <w:widowControl/>
+              <w:spacing w:lineRule="auto" w:line="240" w:before="0" w:after="0"/>
+              <w:jc w:val="left"/>
+              <w:rPr>
                 <w:lang w:val="es-US"/>
               </w:rPr>
-              <w:t>University of Wisconsin-Stout</w:t>
-            </w:r>
-          </w:p>
-        </w:tc>
-        <w:tc>
-          <w:tcPr>
-            <w:tcW w:w="1705" w:type="dxa"/>
-          </w:tcPr>
-          <w:p>
-            <w:pPr>
-              <w:rPr>
-                <w:noProof/>
-                <w:lang w:val="es-US"/>
-              </w:rPr>
-            </w:pPr>
-            <w:r>
-              <w:rPr>
-                <w:noProof/>
-                <w:lang w:val="es-US"/>
-              </w:rPr>
-              <w:t>September 1st</w:t>
-            </w:r>
-            <w:r>
-              <w:rPr>
-                <w:noProof/>
-                <w:lang w:val="es-US"/>
-              </w:rPr>
-              <w:t>, 2021 - Ongoing</w:t>
+            </w:pPr>
+            <w:r>
+              <w:rPr>
+                <w:rFonts w:eastAsia="Calibri" w:cs=""/>
+                <w:kern w:val="0"/>
+                <w:sz w:val="22"/>
+                <w:szCs w:val="22"/>
+                <w:lang w:val="es-US" w:eastAsia="en-US" w:bidi="ar-SA"/>
+              </w:rPr>
+              <w:t xml:space="preserve">September 1st, 2021 – </w:t>
+            </w:r>
+            <w:r>
+              <w:rPr>
+                <w:rFonts w:eastAsia="Calibri" w:cs=""/>
+                <w:kern w:val="0"/>
+                <w:sz w:val="22"/>
+                <w:szCs w:val="22"/>
+                <w:lang w:val="es-US" w:eastAsia="en-US" w:bidi="ar-SA"/>
+              </w:rPr>
+              <w:t>May 7th, 2022</w:t>
             </w:r>
           </w:p>
         </w:tc>
         <w:tc>
           <w:tcPr>
             <w:tcW w:w="2728" w:type="dxa"/>
-          </w:tcPr>
-          <w:p>
-            <w:hyperlink r:id="rId7" w:history="1">
+            <w:tcBorders>
+              <w:top w:val="nil"/>
+            </w:tcBorders>
+          </w:tcPr>
+          <w:p>
+            <w:pPr>
+              <w:pStyle w:val="Normal"/>
+              <w:widowControl/>
+              <w:spacing w:lineRule="auto" w:line="240" w:before="0" w:after="0"/>
+              <w:jc w:val="left"/>
+              <w:rPr/>
+            </w:pPr>
+            <w:hyperlink r:id="rId4">
               <w:r>
                 <w:rPr>
-                  <w:rStyle w:val="Hyperlink"/>
+                  <w:rStyle w:val="InternetLink"/>
+                  <w:rFonts w:eastAsia="Calibri" w:cs=""/>
+                  <w:kern w:val="0"/>
+                  <w:sz w:val="22"/>
+                  <w:szCs w:val="22"/>
+                  <w:lang w:val="en-US" w:eastAsia="en-US" w:bidi="ar-SA"/>
                 </w:rPr>
                 <w:t>DarwinJ@uwstout.edu</w:t>
               </w:r>
             </w:hyperlink>
           </w:p>
           <w:p>
-            <w:r>
+            <w:pPr>
+              <w:pStyle w:val="Normal"/>
+              <w:widowControl/>
+              <w:spacing w:lineRule="auto" w:line="240" w:before="0" w:after="0"/>
+              <w:jc w:val="left"/>
+              <w:rPr>
+                <w:rFonts w:ascii="Calibri" w:hAnsi="Calibri" w:eastAsia="Calibri" w:cs=""/>
+                <w:kern w:val="0"/>
+                <w:sz w:val="22"/>
+                <w:szCs w:val="22"/>
+                <w:lang w:val="en-US" w:eastAsia="en-US" w:bidi="ar-SA"/>
+              </w:rPr>
+            </w:pPr>
+            <w:r>
+              <w:rPr>
+                <w:rFonts w:eastAsia="Calibri" w:cs=""/>
+                <w:kern w:val="0"/>
+                <w:sz w:val="22"/>
+                <w:szCs w:val="22"/>
+                <w:lang w:val="en-US" w:eastAsia="en-US" w:bidi="ar-SA"/>
+              </w:rPr>
               <w:t>(715) 232-2308</w:t>
             </w:r>
           </w:p>
@@ -535,230 +767,316 @@
       </w:tr>
       <w:tr>
         <w:trPr>
-          <w:trHeight w:val="660"/>
+          <w:trHeight w:val="660" w:hRule="atLeast"/>
         </w:trPr>
         <w:tc>
           <w:tcPr>
-            <w:tcW w:w="2565" w:type="dxa"/>
-          </w:tcPr>
-          <w:p>
-            <w:pPr>
-              <w:rPr>
-                <w:noProof/>
+            <w:tcW w:w="2564" w:type="dxa"/>
+            <w:tcBorders/>
+          </w:tcPr>
+          <w:p>
+            <w:pPr>
+              <w:pStyle w:val="Normal"/>
+              <w:widowControl/>
+              <w:spacing w:lineRule="auto" w:line="240" w:before="0" w:after="0"/>
+              <w:jc w:val="left"/>
+              <w:rPr>
                 <w:lang w:val="es-US"/>
               </w:rPr>
             </w:pPr>
             <w:r>
               <w:rPr>
-                <w:noProof/>
+                <w:rFonts w:eastAsia="Calibri" w:cs=""/>
+                <w:kern w:val="0"/>
+                <w:sz w:val="22"/>
+                <w:szCs w:val="22"/>
+                <w:lang w:val="es-US" w:eastAsia="en-US" w:bidi="ar-SA"/>
+              </w:rPr>
+              <w:t>Sales Associate</w:t>
+            </w:r>
+          </w:p>
+        </w:tc>
+        <w:tc>
+          <w:tcPr>
+            <w:tcW w:w="1755" w:type="dxa"/>
+            <w:tcBorders/>
+          </w:tcPr>
+          <w:p>
+            <w:pPr>
+              <w:pStyle w:val="Normal"/>
+              <w:widowControl/>
+              <w:spacing w:lineRule="auto" w:line="240" w:before="0" w:after="0"/>
+              <w:jc w:val="left"/>
+              <w:rPr>
                 <w:lang w:val="es-US"/>
               </w:rPr>
-              <w:t>Sales Associate</w:t>
-            </w:r>
-          </w:p>
-        </w:tc>
-        <w:tc>
-          <w:tcPr>
-            <w:tcW w:w="1755" w:type="dxa"/>
-          </w:tcPr>
-          <w:p>
-            <w:pPr>
-              <w:rPr>
-                <w:noProof/>
+            </w:pPr>
+            <w:r>
+              <w:rPr>
+                <w:rFonts w:eastAsia="Calibri" w:cs=""/>
+                <w:kern w:val="0"/>
+                <w:sz w:val="22"/>
+                <w:szCs w:val="22"/>
+                <w:lang w:val="es-US" w:eastAsia="en-US" w:bidi="ar-SA"/>
+              </w:rPr>
+              <w:t>Shoe Show,</w:t>
+            </w:r>
+          </w:p>
+          <w:p>
+            <w:pPr>
+              <w:pStyle w:val="Normal"/>
+              <w:widowControl/>
+              <w:spacing w:lineRule="auto" w:line="240" w:before="0" w:after="0"/>
+              <w:jc w:val="left"/>
+              <w:rPr>
                 <w:lang w:val="es-US"/>
               </w:rPr>
             </w:pPr>
             <w:r>
               <w:rPr>
-                <w:noProof/>
+                <w:rFonts w:eastAsia="Calibri" w:cs=""/>
+                <w:kern w:val="0"/>
+                <w:sz w:val="22"/>
+                <w:szCs w:val="22"/>
+                <w:lang w:val="es-US" w:eastAsia="en-US" w:bidi="ar-SA"/>
+              </w:rPr>
+              <w:t>Green Bay,</w:t>
+            </w:r>
+          </w:p>
+          <w:p>
+            <w:pPr>
+              <w:pStyle w:val="Normal"/>
+              <w:widowControl/>
+              <w:spacing w:lineRule="auto" w:line="240" w:before="0" w:after="0"/>
+              <w:jc w:val="left"/>
+              <w:rPr>
                 <w:lang w:val="es-US"/>
               </w:rPr>
-              <w:t>Shoe Show,</w:t>
-            </w:r>
-          </w:p>
-          <w:p>
-            <w:pPr>
-              <w:rPr>
-                <w:noProof/>
+            </w:pPr>
+            <w:r>
+              <w:rPr>
+                <w:rFonts w:eastAsia="Calibri" w:cs=""/>
+                <w:kern w:val="0"/>
+                <w:sz w:val="22"/>
+                <w:szCs w:val="22"/>
+                <w:lang w:val="es-US" w:eastAsia="en-US" w:bidi="ar-SA"/>
+              </w:rPr>
+              <w:t>WI</w:t>
+            </w:r>
+          </w:p>
+        </w:tc>
+        <w:tc>
+          <w:tcPr>
+            <w:tcW w:w="1705" w:type="dxa"/>
+            <w:tcBorders/>
+          </w:tcPr>
+          <w:p>
+            <w:pPr>
+              <w:pStyle w:val="Normal"/>
+              <w:widowControl/>
+              <w:spacing w:lineRule="auto" w:line="240" w:before="0" w:after="0"/>
+              <w:jc w:val="left"/>
+              <w:rPr>
                 <w:lang w:val="es-US"/>
               </w:rPr>
             </w:pPr>
             <w:r>
               <w:rPr>
-                <w:noProof/>
-                <w:lang w:val="es-US"/>
-              </w:rPr>
-              <w:t>Green Bay,</w:t>
-            </w:r>
-          </w:p>
-          <w:p>
-            <w:pPr>
-              <w:rPr>
-                <w:noProof/>
-                <w:lang w:val="es-US"/>
-              </w:rPr>
-            </w:pPr>
-            <w:r>
-              <w:rPr>
-                <w:noProof/>
-                <w:lang w:val="es-US"/>
-              </w:rPr>
-              <w:t>WI</w:t>
-            </w:r>
-          </w:p>
-        </w:tc>
-        <w:tc>
-          <w:tcPr>
-            <w:tcW w:w="1705" w:type="dxa"/>
-          </w:tcPr>
-          <w:p>
-            <w:pPr>
-              <w:rPr>
-                <w:noProof/>
-                <w:lang w:val="es-US"/>
-              </w:rPr>
-            </w:pPr>
-            <w:r>
-              <w:rPr>
-                <w:noProof/>
-                <w:lang w:val="es-US"/>
-              </w:rPr>
-              <w:t xml:space="preserve">June 4, </w:t>
-            </w:r>
-            <w:r>
-              <w:rPr>
-                <w:noProof/>
-                <w:lang w:val="es-US"/>
-              </w:rPr>
-              <w:t>2021-August 31st, 2021</w:t>
+                <w:rFonts w:eastAsia="Calibri" w:cs=""/>
+                <w:kern w:val="0"/>
+                <w:sz w:val="22"/>
+                <w:szCs w:val="22"/>
+                <w:lang w:val="es-US" w:eastAsia="en-US" w:bidi="ar-SA"/>
+              </w:rPr>
+              <w:t>June 4, 2021-August 31st, 2021</w:t>
             </w:r>
           </w:p>
         </w:tc>
         <w:tc>
           <w:tcPr>
             <w:tcW w:w="2728" w:type="dxa"/>
-          </w:tcPr>
-          <w:p>
-            <w:r>
-              <w:t>(920) 327</w:t>
-            </w:r>
-            <w:r>
-              <w:t>-8611</w:t>
+            <w:tcBorders/>
+          </w:tcPr>
+          <w:p>
+            <w:pPr>
+              <w:pStyle w:val="Normal"/>
+              <w:widowControl/>
+              <w:spacing w:lineRule="auto" w:line="240" w:before="0" w:after="0"/>
+              <w:jc w:val="left"/>
+              <w:rPr>
+                <w:rFonts w:ascii="Calibri" w:hAnsi="Calibri" w:eastAsia="Calibri" w:cs=""/>
+                <w:kern w:val="0"/>
+                <w:sz w:val="22"/>
+                <w:szCs w:val="22"/>
+                <w:lang w:val="en-US" w:eastAsia="en-US" w:bidi="ar-SA"/>
+              </w:rPr>
+            </w:pPr>
+            <w:r>
+              <w:rPr>
+                <w:rFonts w:eastAsia="Calibri" w:cs=""/>
+                <w:kern w:val="0"/>
+                <w:sz w:val="22"/>
+                <w:szCs w:val="22"/>
+                <w:lang w:val="en-US" w:eastAsia="en-US" w:bidi="ar-SA"/>
+              </w:rPr>
+              <w:t>(920) 327-8611</w:t>
             </w:r>
           </w:p>
         </w:tc>
       </w:tr>
       <w:tr>
         <w:trPr>
-          <w:trHeight w:val="660"/>
+          <w:trHeight w:val="660" w:hRule="atLeast"/>
         </w:trPr>
         <w:tc>
           <w:tcPr>
-            <w:tcW w:w="2565" w:type="dxa"/>
-          </w:tcPr>
-          <w:p>
-            <w:pPr>
-              <w:rPr>
-                <w:noProof/>
+            <w:tcW w:w="2564" w:type="dxa"/>
+            <w:tcBorders/>
+          </w:tcPr>
+          <w:p>
+            <w:pPr>
+              <w:pStyle w:val="Normal"/>
+              <w:widowControl/>
+              <w:spacing w:lineRule="auto" w:line="240" w:before="0" w:after="0"/>
+              <w:jc w:val="left"/>
+              <w:rPr>
                 <w:lang w:val="es-US"/>
               </w:rPr>
             </w:pPr>
             <w:r>
               <w:rPr>
-                <w:noProof/>
+                <w:rFonts w:eastAsia="Calibri" w:cs=""/>
+                <w:kern w:val="0"/>
+                <w:sz w:val="22"/>
+                <w:szCs w:val="22"/>
+                <w:lang w:val="es-US" w:eastAsia="en-US" w:bidi="ar-SA"/>
+              </w:rPr>
+              <w:t>Dishwasher,</w:t>
+            </w:r>
+            <w:r>
+              <w:rPr>
+                <w:rFonts w:eastAsia="Calibri" w:cs=""/>
+                <w:kern w:val="0"/>
+                <w:sz w:val="22"/>
+                <w:szCs w:val="22"/>
+                <w:lang w:val="en-US" w:eastAsia="en-US" w:bidi="ar-SA"/>
+              </w:rPr>
+              <w:br/>
+            </w:r>
+            <w:r>
+              <w:rPr>
+                <w:rFonts w:eastAsia="Calibri" w:cs=""/>
+                <w:kern w:val="0"/>
+                <w:sz w:val="22"/>
+                <w:szCs w:val="22"/>
+                <w:lang w:val="es-US" w:eastAsia="en-US" w:bidi="ar-SA"/>
+              </w:rPr>
+              <w:t>Computer Lab Assistant</w:t>
+            </w:r>
+          </w:p>
+        </w:tc>
+        <w:tc>
+          <w:tcPr>
+            <w:tcW w:w="1755" w:type="dxa"/>
+            <w:tcBorders/>
+          </w:tcPr>
+          <w:p>
+            <w:pPr>
+              <w:pStyle w:val="Normal"/>
+              <w:widowControl/>
+              <w:spacing w:lineRule="auto" w:line="240" w:before="0" w:after="0"/>
+              <w:jc w:val="left"/>
+              <w:rPr>
                 <w:lang w:val="es-US"/>
               </w:rPr>
-              <w:t>Dishwasher,</w:t>
-            </w:r>
-            <w:r>
-              <w:br/>
-            </w:r>
-            <w:r>
-              <w:rPr>
-                <w:noProof/>
+            </w:pPr>
+            <w:r>
+              <w:rPr>
+                <w:rFonts w:eastAsia="Calibri" w:cs=""/>
+                <w:kern w:val="0"/>
+                <w:sz w:val="22"/>
+                <w:szCs w:val="22"/>
+                <w:lang w:val="es-US" w:eastAsia="en-US" w:bidi="ar-SA"/>
+              </w:rPr>
+              <w:t>University of Wisconsin-Stout</w:t>
+            </w:r>
+          </w:p>
+        </w:tc>
+        <w:tc>
+          <w:tcPr>
+            <w:tcW w:w="1705" w:type="dxa"/>
+            <w:tcBorders/>
+          </w:tcPr>
+          <w:p>
+            <w:pPr>
+              <w:pStyle w:val="Normal"/>
+              <w:widowControl/>
+              <w:spacing w:lineRule="auto" w:line="240" w:before="0" w:after="0"/>
+              <w:jc w:val="left"/>
+              <w:rPr>
                 <w:lang w:val="es-US"/>
               </w:rPr>
-              <w:t xml:space="preserve">Computer </w:t>
-            </w:r>
-            <w:r>
-              <w:rPr>
-                <w:noProof/>
+            </w:pPr>
+            <w:r>
+              <w:rPr>
+                <w:rFonts w:eastAsia="Calibri" w:cs=""/>
+                <w:kern w:val="0"/>
+                <w:sz w:val="22"/>
+                <w:szCs w:val="22"/>
+                <w:lang w:val="es-US" w:eastAsia="en-US" w:bidi="ar-SA"/>
+              </w:rPr>
+              <w:t>2019-2021</w:t>
+            </w:r>
+          </w:p>
+        </w:tc>
+        <w:tc>
+          <w:tcPr>
+            <w:tcW w:w="2728" w:type="dxa"/>
+            <w:tcBorders/>
+          </w:tcPr>
+          <w:p>
+            <w:pPr>
+              <w:pStyle w:val="Normal"/>
+              <w:widowControl/>
+              <w:spacing w:lineRule="auto" w:line="240" w:before="0" w:after="0"/>
+              <w:jc w:val="left"/>
+              <w:rPr>
                 <w:lang w:val="es-US"/>
               </w:rPr>
-              <w:t>Lab Assistant</w:t>
-            </w:r>
-          </w:p>
-        </w:tc>
-        <w:tc>
-          <w:tcPr>
-            <w:tcW w:w="1755" w:type="dxa"/>
-          </w:tcPr>
-          <w:p>
-            <w:pPr>
-              <w:rPr>
-                <w:noProof/>
-                <w:lang w:val="es-US"/>
-              </w:rPr>
-            </w:pPr>
-            <w:r>
-              <w:rPr>
-                <w:noProof/>
-                <w:lang w:val="es-US"/>
-              </w:rPr>
-              <w:t>University of Wisconsin-Stout</w:t>
-            </w:r>
-          </w:p>
-        </w:tc>
-        <w:tc>
-          <w:tcPr>
-            <w:tcW w:w="1705" w:type="dxa"/>
-          </w:tcPr>
-          <w:p>
-            <w:pPr>
-              <w:rPr>
-                <w:noProof/>
-                <w:lang w:val="es-US"/>
-              </w:rPr>
-            </w:pPr>
-            <w:r>
-              <w:rPr>
-                <w:noProof/>
-                <w:lang w:val="es-US"/>
-              </w:rPr>
-              <w:t>2019-2021</w:t>
-            </w:r>
-          </w:p>
-        </w:tc>
-        <w:tc>
-          <w:tcPr>
-            <w:tcW w:w="2728" w:type="dxa"/>
-          </w:tcPr>
-          <w:p>
-            <w:pPr>
-              <w:rPr>
-                <w:noProof/>
-                <w:lang w:val="es-US"/>
-              </w:rPr>
-            </w:pPr>
-            <w:hyperlink r:id="rId8">
+            </w:pPr>
+            <w:hyperlink r:id="rId5">
               <w:r>
                 <w:rPr>
-                  <w:rStyle w:val="Hyperlink"/>
-                  <w:noProof/>
-                  <w:lang w:val="es-US"/>
+                  <w:rStyle w:val="InternetLink"/>
+                  <w:rFonts w:eastAsia="Calibri" w:cs=""/>
+                  <w:kern w:val="0"/>
+                  <w:sz w:val="22"/>
+                  <w:szCs w:val="22"/>
+                  <w:lang w:val="es-US" w:eastAsia="en-US" w:bidi="ar-SA"/>
                 </w:rPr>
                 <w:t>hoegel@uwstout.edu</w:t>
               </w:r>
               <w:r>
+                <w:rPr>
+                  <w:rStyle w:val="InternetLink"/>
+                  <w:rFonts w:eastAsia="Calibri" w:cs=""/>
+                  <w:kern w:val="0"/>
+                  <w:sz w:val="22"/>
+                  <w:szCs w:val="22"/>
+                  <w:lang w:val="en-US" w:eastAsia="en-US" w:bidi="ar-SA"/>
+                </w:rPr>
                 <w:br/>
               </w:r>
             </w:hyperlink>
-            <w:hyperlink r:id="rId9">
+            <w:hyperlink r:id="rId6">
               <w:r>
                 <w:rPr>
-                  <w:rStyle w:val="Hyperlink"/>
-                  <w:noProof/>
-                  <w:lang w:val="es-US"/>
+                  <w:rStyle w:val="InternetLink"/>
+                  <w:rFonts w:eastAsia="Calibri" w:cs=""/>
+                  <w:kern w:val="0"/>
+                  <w:sz w:val="22"/>
+                  <w:szCs w:val="22"/>
+                  <w:lang w:val="es-US" w:eastAsia="en-US" w:bidi="ar-SA"/>
                 </w:rPr>
                 <w:t>nysethc@uwstout.edu</w:t>
               </w:r>
@@ -768,101 +1086,153 @@
       </w:tr>
       <w:tr>
         <w:trPr>
-          <w:trHeight w:val="660"/>
+          <w:trHeight w:val="660" w:hRule="atLeast"/>
         </w:trPr>
         <w:tc>
           <w:tcPr>
-            <w:tcW w:w="2565" w:type="dxa"/>
-          </w:tcPr>
-          <w:p>
-            <w:pPr>
-              <w:rPr>
-                <w:noProof/>
+            <w:tcW w:w="2564" w:type="dxa"/>
+            <w:tcBorders/>
+          </w:tcPr>
+          <w:p>
+            <w:pPr>
+              <w:pStyle w:val="Normal"/>
+              <w:widowControl/>
+              <w:spacing w:lineRule="auto" w:line="240" w:before="0" w:after="0"/>
+              <w:jc w:val="left"/>
+              <w:rPr>
                 <w:lang w:val="es-US"/>
               </w:rPr>
             </w:pPr>
             <w:r>
               <w:rPr>
-                <w:noProof/>
+                <w:rFonts w:eastAsia="Calibri" w:cs=""/>
+                <w:kern w:val="0"/>
+                <w:sz w:val="22"/>
+                <w:szCs w:val="22"/>
+                <w:lang w:val="es-US" w:eastAsia="en-US" w:bidi="ar-SA"/>
+              </w:rPr>
+              <w:t>Wi-Fi Quality Assurance</w:t>
+            </w:r>
+          </w:p>
+          <w:p>
+            <w:pPr>
+              <w:pStyle w:val="Normal"/>
+              <w:widowControl/>
+              <w:spacing w:lineRule="auto" w:line="240" w:before="0" w:after="0"/>
+              <w:jc w:val="left"/>
+              <w:rPr>
                 <w:lang w:val="es-US"/>
               </w:rPr>
-              <w:t>Wi-Fi Quality Assurance</w:t>
-            </w:r>
-          </w:p>
-          <w:p>
-            <w:pPr>
-              <w:rPr>
-                <w:noProof/>
+            </w:pPr>
+            <w:r>
+              <w:rPr>
+                <w:rFonts w:eastAsia="Calibri" w:cs=""/>
+                <w:kern w:val="0"/>
+                <w:sz w:val="22"/>
+                <w:szCs w:val="22"/>
+                <w:lang w:val="en-US" w:eastAsia="en-US" w:bidi="ar-SA"/>
+              </w:rPr>
+            </w:r>
+          </w:p>
+        </w:tc>
+        <w:tc>
+          <w:tcPr>
+            <w:tcW w:w="1755" w:type="dxa"/>
+            <w:tcBorders/>
+          </w:tcPr>
+          <w:p>
+            <w:pPr>
+              <w:pStyle w:val="Normal"/>
+              <w:widowControl/>
+              <w:spacing w:lineRule="auto" w:line="240" w:before="0" w:after="0"/>
+              <w:jc w:val="left"/>
+              <w:rPr>
                 <w:lang w:val="es-US"/>
               </w:rPr>
             </w:pPr>
-          </w:p>
-        </w:tc>
-        <w:tc>
-          <w:tcPr>
-            <w:tcW w:w="1755" w:type="dxa"/>
-          </w:tcPr>
-          <w:p>
-            <w:pPr>
-              <w:rPr>
-                <w:noProof/>
+            <w:r>
+              <w:rPr>
+                <w:rFonts w:eastAsia="Calibri" w:cs=""/>
+                <w:kern w:val="0"/>
+                <w:sz w:val="22"/>
+                <w:szCs w:val="22"/>
+                <w:lang w:val="es-US" w:eastAsia="en-US" w:bidi="ar-SA"/>
+              </w:rPr>
+              <w:t>Green Bay Packers</w:t>
+            </w:r>
+          </w:p>
+          <w:p>
+            <w:pPr>
+              <w:pStyle w:val="Normal"/>
+              <w:widowControl/>
+              <w:spacing w:lineRule="auto" w:line="240" w:before="0" w:after="0"/>
+              <w:jc w:val="left"/>
+              <w:rPr>
                 <w:lang w:val="es-US"/>
               </w:rPr>
             </w:pPr>
             <w:r>
               <w:rPr>
-                <w:noProof/>
+                <w:rFonts w:eastAsia="Calibri" w:cs=""/>
+                <w:kern w:val="0"/>
+                <w:sz w:val="22"/>
+                <w:szCs w:val="22"/>
+                <w:lang w:val="en-US" w:eastAsia="en-US" w:bidi="ar-SA"/>
+              </w:rPr>
+            </w:r>
+          </w:p>
+        </w:tc>
+        <w:tc>
+          <w:tcPr>
+            <w:tcW w:w="1705" w:type="dxa"/>
+            <w:tcBorders/>
+          </w:tcPr>
+          <w:p>
+            <w:pPr>
+              <w:pStyle w:val="Normal"/>
+              <w:widowControl/>
+              <w:spacing w:lineRule="auto" w:line="240" w:before="0" w:after="0"/>
+              <w:jc w:val="left"/>
+              <w:rPr>
                 <w:lang w:val="es-US"/>
               </w:rPr>
-              <w:t>Green Bay Packers</w:t>
-            </w:r>
-          </w:p>
-          <w:p>
-            <w:pPr>
-              <w:rPr>
-                <w:noProof/>
+            </w:pPr>
+            <w:r>
+              <w:rPr>
+                <w:rFonts w:eastAsia="Calibri" w:cs=""/>
+                <w:kern w:val="0"/>
+                <w:sz w:val="22"/>
+                <w:szCs w:val="22"/>
+                <w:lang w:val="es-US" w:eastAsia="en-US" w:bidi="ar-SA"/>
+              </w:rPr>
+              <w:t>2017-2018</w:t>
+            </w:r>
+          </w:p>
+        </w:tc>
+        <w:tc>
+          <w:tcPr>
+            <w:tcW w:w="2728" w:type="dxa"/>
+            <w:tcBorders/>
+          </w:tcPr>
+          <w:p>
+            <w:pPr>
+              <w:pStyle w:val="Normal"/>
+              <w:widowControl/>
+              <w:spacing w:lineRule="auto" w:line="240" w:before="0" w:after="0"/>
+              <w:jc w:val="left"/>
+              <w:rPr>
                 <w:lang w:val="es-US"/>
               </w:rPr>
             </w:pPr>
-          </w:p>
-        </w:tc>
-        <w:tc>
-          <w:tcPr>
-            <w:tcW w:w="1705" w:type="dxa"/>
-          </w:tcPr>
-          <w:p>
-            <w:pPr>
-              <w:rPr>
-                <w:noProof/>
-                <w:lang w:val="es-US"/>
-              </w:rPr>
-            </w:pPr>
-            <w:r>
-              <w:rPr>
-                <w:noProof/>
-                <w:lang w:val="es-US"/>
-              </w:rPr>
-              <w:t>2017-2018</w:t>
-            </w:r>
-          </w:p>
-        </w:tc>
-        <w:tc>
-          <w:tcPr>
-            <w:tcW w:w="2728" w:type="dxa"/>
-          </w:tcPr>
-          <w:p>
-            <w:pPr>
-              <w:rPr>
-                <w:noProof/>
-                <w:lang w:val="es-US"/>
-              </w:rPr>
-            </w:pPr>
-            <w:hyperlink r:id="rId10">
+            <w:hyperlink r:id="rId7">
               <w:r>
                 <w:rPr>
-                  <w:rStyle w:val="Hyperlink"/>
-                  <w:noProof/>
-                  <w:lang w:val="es-US"/>
+                  <w:rStyle w:val="InternetLink"/>
+                  <w:rFonts w:eastAsia="Calibri" w:cs=""/>
+                  <w:kern w:val="0"/>
+                  <w:sz w:val="22"/>
+                  <w:szCs w:val="22"/>
+                  <w:lang w:val="es-US" w:eastAsia="en-US" w:bidi="ar-SA"/>
                 </w:rPr>
                 <w:t>llolson@gbaps.org</w:t>
               </w:r>
@@ -872,107 +1242,134 @@
       </w:tr>
       <w:tr>
         <w:trPr>
-          <w:trHeight w:val="300"/>
+          <w:trHeight w:val="300" w:hRule="atLeast"/>
         </w:trPr>
         <w:tc>
           <w:tcPr>
-            <w:tcW w:w="2565" w:type="dxa"/>
-          </w:tcPr>
-          <w:p>
-            <w:pPr>
-              <w:rPr>
-                <w:noProof/>
+            <w:tcW w:w="2564" w:type="dxa"/>
+            <w:tcBorders/>
+          </w:tcPr>
+          <w:p>
+            <w:pPr>
+              <w:pStyle w:val="Normal"/>
+              <w:widowControl/>
+              <w:spacing w:lineRule="auto" w:line="240" w:before="0" w:after="0"/>
+              <w:jc w:val="left"/>
+              <w:rPr>
                 <w:lang w:val="es-US"/>
               </w:rPr>
             </w:pPr>
             <w:r>
               <w:rPr>
-                <w:noProof/>
+                <w:rFonts w:eastAsia="Calibri" w:cs=""/>
+                <w:kern w:val="0"/>
+                <w:sz w:val="22"/>
+                <w:szCs w:val="22"/>
+                <w:lang w:val="es-US" w:eastAsia="en-US" w:bidi="ar-SA"/>
+              </w:rPr>
+              <w:t>Robotics Club Programmer (Unpaid)</w:t>
+            </w:r>
+          </w:p>
+        </w:tc>
+        <w:tc>
+          <w:tcPr>
+            <w:tcW w:w="1755" w:type="dxa"/>
+            <w:tcBorders/>
+          </w:tcPr>
+          <w:p>
+            <w:pPr>
+              <w:pStyle w:val="Normal"/>
+              <w:widowControl/>
+              <w:spacing w:lineRule="auto" w:line="240" w:before="0" w:after="0"/>
+              <w:jc w:val="left"/>
+              <w:rPr>
                 <w:lang w:val="es-US"/>
               </w:rPr>
-              <w:t>Robotics Club Programmer</w:t>
-            </w:r>
-            <w:r>
-              <w:rPr>
-                <w:noProof/>
+            </w:pPr>
+            <w:r>
+              <w:rPr>
+                <w:rFonts w:eastAsia="Calibri" w:cs=""/>
+                <w:kern w:val="0"/>
+                <w:sz w:val="22"/>
+                <w:szCs w:val="22"/>
+                <w:lang w:val="es-US" w:eastAsia="en-US" w:bidi="ar-SA"/>
+              </w:rPr>
+              <w:t>Southwest High</w:t>
+            </w:r>
+          </w:p>
+          <w:p>
+            <w:pPr>
+              <w:pStyle w:val="Normal"/>
+              <w:widowControl/>
+              <w:spacing w:lineRule="auto" w:line="240" w:before="0" w:after="0"/>
+              <w:jc w:val="left"/>
+              <w:rPr>
                 <w:lang w:val="es-US"/>
               </w:rPr>
-              <w:t xml:space="preserve"> (Unpaid)</w:t>
-            </w:r>
-          </w:p>
-        </w:tc>
-        <w:tc>
-          <w:tcPr>
-            <w:tcW w:w="1755" w:type="dxa"/>
-          </w:tcPr>
-          <w:p>
-            <w:pPr>
-              <w:rPr>
-                <w:noProof/>
+            </w:pPr>
+            <w:r>
+              <w:rPr>
+                <w:rFonts w:eastAsia="Calibri" w:cs=""/>
+                <w:kern w:val="0"/>
+                <w:sz w:val="22"/>
+                <w:szCs w:val="22"/>
+                <w:lang w:val="es-US" w:eastAsia="en-US" w:bidi="ar-SA"/>
+              </w:rPr>
+              <w:t>School</w:t>
+            </w:r>
+          </w:p>
+        </w:tc>
+        <w:tc>
+          <w:tcPr>
+            <w:tcW w:w="1705" w:type="dxa"/>
+            <w:tcBorders/>
+          </w:tcPr>
+          <w:p>
+            <w:pPr>
+              <w:pStyle w:val="Normal"/>
+              <w:widowControl/>
+              <w:spacing w:lineRule="auto" w:line="240" w:before="0" w:after="0"/>
+              <w:jc w:val="left"/>
+              <w:rPr>
                 <w:lang w:val="es-US"/>
               </w:rPr>
             </w:pPr>
             <w:r>
               <w:rPr>
-                <w:noProof/>
+                <w:rFonts w:eastAsia="Calibri" w:cs=""/>
+                <w:kern w:val="0"/>
+                <w:sz w:val="22"/>
+                <w:szCs w:val="22"/>
+                <w:lang w:val="es-US" w:eastAsia="en-US" w:bidi="ar-SA"/>
+              </w:rPr>
+              <w:t>2014-2018</w:t>
+            </w:r>
+          </w:p>
+        </w:tc>
+        <w:tc>
+          <w:tcPr>
+            <w:tcW w:w="2728" w:type="dxa"/>
+            <w:tcBorders/>
+          </w:tcPr>
+          <w:p>
+            <w:pPr>
+              <w:pStyle w:val="Normal"/>
+              <w:widowControl/>
+              <w:spacing w:lineRule="auto" w:line="240" w:before="0" w:after="0"/>
+              <w:jc w:val="left"/>
+              <w:rPr>
                 <w:lang w:val="es-US"/>
               </w:rPr>
-              <w:t>Southwest High</w:t>
-            </w:r>
-          </w:p>
-          <w:p>
-            <w:pPr>
-              <w:rPr>
-                <w:noProof/>
-                <w:lang w:val="es-US"/>
-              </w:rPr>
-            </w:pPr>
-            <w:r>
-              <w:rPr>
-                <w:noProof/>
-                <w:lang w:val="es-US"/>
-              </w:rPr>
-              <w:t>School</w:t>
-            </w:r>
-          </w:p>
-        </w:tc>
-        <w:tc>
-          <w:tcPr>
-            <w:tcW w:w="1705" w:type="dxa"/>
-          </w:tcPr>
-          <w:p>
-            <w:pPr>
-              <w:rPr>
-                <w:noProof/>
-                <w:lang w:val="es-US"/>
-              </w:rPr>
-            </w:pPr>
-            <w:r>
-              <w:rPr>
-                <w:noProof/>
-                <w:lang w:val="es-US"/>
-              </w:rPr>
-              <w:t>2014-2018</w:t>
-            </w:r>
-          </w:p>
-        </w:tc>
-        <w:tc>
-          <w:tcPr>
-            <w:tcW w:w="2728" w:type="dxa"/>
-          </w:tcPr>
-          <w:p>
-            <w:pPr>
-              <w:rPr>
-                <w:noProof/>
-                <w:lang w:val="es-US"/>
-              </w:rPr>
-            </w:pPr>
-            <w:hyperlink r:id="rId11">
+            </w:pPr>
+            <w:hyperlink r:id="rId8">
               <w:r>
                 <w:rPr>
-                  <w:rStyle w:val="Hyperlink"/>
-                  <w:noProof/>
-                  <w:lang w:val="es-US"/>
+                  <w:rStyle w:val="InternetLink"/>
+                  <w:rFonts w:eastAsia="Calibri" w:cs=""/>
+                  <w:kern w:val="0"/>
+                  <w:sz w:val="22"/>
+                  <w:szCs w:val="22"/>
+                  <w:lang w:val="es-US" w:eastAsia="en-US" w:bidi="ar-SA"/>
                 </w:rPr>
                 <w:t>jsneukirchen@gbaps.org</w:t>
               </w:r>
@@ -981,260 +1378,305 @@
         </w:tc>
       </w:tr>
     </w:tbl>
-    <w:p/>
+    <w:p>
+      <w:pPr>
+        <w:pStyle w:val="Normal"/>
+        <w:widowControl/>
+        <w:bidi w:val="0"/>
+        <w:spacing w:lineRule="auto" w:line="259" w:before="0" w:after="160"/>
+        <w:jc w:val="left"/>
+        <w:rPr/>
+      </w:pPr>
+      <w:r>
+        <w:rPr/>
+      </w:r>
+    </w:p>
     <w:sectPr>
+      <w:type w:val="nextPage"/>
       <w:pgSz w:w="12240" w:h="15840"/>
-      <w:pgMar w:top="1440" w:right="1440" w:bottom="1440" w:left="1440" w:header="720" w:footer="720" w:gutter="0"/>
-      <w:cols w:space="720"/>
-      <w:docGrid w:linePitch="360"/>
+      <w:pgMar w:left="1440" w:right="1440" w:gutter="0" w:header="0" w:top="1440" w:footer="0" w:bottom="1440"/>
+      <w:pgNumType w:fmt="decimal"/>
+      <w:formProt w:val="false"/>
+      <w:textDirection w:val="lrTb"/>
+      <w:docGrid w:type="default" w:linePitch="360" w:charSpace="4096"/>
     </w:sectPr>
   </w:body>
 </w:document>
 </file>
 
 <file path=word/numbering.xml><?xml version="1.0" encoding="utf-8"?>
-<w:numbering xmlns:wpc="http://schemas.microsoft.com/office/word/2010/wordprocessingCanvas" xmlns:cx="http://schemas.microsoft.com/office/drawing/2014/chartex" xmlns:cx1="http://schemas.microsoft.com/office/drawing/2015/9/8/chartex" xmlns:cx2="http://schemas.microsoft.com/office/drawing/2015/10/21/chartex" xmlns:cx3="http://schemas.microsoft.com/office/drawing/2016/5/9/chartex" xmlns:cx4="http://schemas.microsoft.com/office/drawing/2016/5/10/chartex" xmlns:cx5="http://schemas.microsoft.com/office/drawing/2016/5/11/chartex" xmlns:cx6="http://schemas.microsoft.com/office/drawing/2016/5/12/chartex" xmlns:cx7="http://schemas.microsoft.com/office/drawing/2016/5/13/chartex" xmlns:cx8="http://schemas.microsoft.com/office/drawing/2016/5/14/chartex" xmlns:mc="http://schemas.openxmlformats.org/markup-compatibility/2006" xmlns:aink="http://schemas.microsoft.com/office/drawing/2016/ink" xmlns:am3d="http://schemas.microsoft.com/office/drawing/2017/model3d" xmlns:o="urn:schemas-microsoft-com:office:office" xmlns:r="http://schemas.openxmlformats.org/officeDocument/2006/relationships" xmlns:m="http://schemas.openxmlformats.org/officeDocument/2006/math" xmlns:v="urn:schemas-microsoft-com:vml" xmlns:wp14="http://schemas.microsoft.com/office/word/2010/wordprocessingDrawing" xmlns:wp="http://schemas.openxmlformats.org/drawingml/2006/wordprocessingDrawing" xmlns:w10="urn:schemas-microsoft-com:office:word" xmlns:w="http://schemas.openxmlformats.org/wordprocessingml/2006/main" xmlns:w14="http://schemas.microsoft.com/office/word/2010/wordml" xmlns:w15="http://schemas.microsoft.com/office/word/2012/wordml" xmlns:w16cex="http://schemas.microsoft.com/office/word/2018/wordml/cex" xmlns:w16cid="http://schemas.microsoft.com/office/word/2016/wordml/cid" xmlns:w16="http://schemas.microsoft.com/office/word/2018/wordml" xmlns:w16sdtdh="http://schemas.microsoft.com/office/word/2020/wordml/sdtdatahash" xmlns:w16se="http://schemas.microsoft.com/office/word/2015/wordml/symex" xmlns:wpg="http://schemas.microsoft.com/office/word/2010/wordprocessingGroup" xmlns:wpi="http://schemas.microsoft.com/office/word/2010/wordprocessingInk" xmlns:wne="http://schemas.microsoft.com/office/word/2006/wordml" xmlns:wps="http://schemas.microsoft.com/office/word/2010/wordprocessingShape" mc:Ignorable="w14 w15 w16se w16cid w16 w16cex w16sdtdh wp14">
-  <w:abstractNum w:abstractNumId="0" w15:restartNumberingAfterBreak="0">
-    <w:nsid w:val="48E7136A"/>
-    <w:multiLevelType w:val="hybridMultilevel"/>
-    <w:tmpl w:val="1AD49EB0"/>
-    <w:lvl w:ilvl="0" w:tplc="3A623C5E">
+<w:numbering xmlns:w="http://schemas.openxmlformats.org/wordprocessingml/2006/main" xmlns:o="urn:schemas-microsoft-com:office:office" xmlns:r="http://schemas.openxmlformats.org/officeDocument/2006/relationships" xmlns:v="urn:schemas-microsoft-com:vml" xmlns:mc="http://schemas.openxmlformats.org/markup-compatibility/2006" xmlns:w14="http://schemas.microsoft.com/office/word/2010/wordml" mc:Ignorable="w14">
+  <w:abstractNum w:abstractNumId="1">
+    <w:lvl w:ilvl="0">
       <w:start w:val="1"/>
       <w:numFmt w:val="bullet"/>
       <w:lvlText w:val=""/>
       <w:lvlJc w:val="left"/>
       <w:pPr>
+        <w:tabs>
+          <w:tab w:val="num" w:pos="0"/>
+        </w:tabs>
         <w:ind w:left="720" w:hanging="360"/>
       </w:pPr>
       <w:rPr>
-        <w:rFonts w:ascii="Symbol" w:hAnsi="Symbol" w:hint="default"/>
+        <w:rFonts w:ascii="Symbol" w:hAnsi="Symbol" w:cs="Symbol" w:hint="default"/>
       </w:rPr>
     </w:lvl>
-    <w:lvl w:ilvl="1" w:tplc="5B6A83FA">
+    <w:lvl w:ilvl="1">
       <w:start w:val="1"/>
       <w:numFmt w:val="bullet"/>
       <w:lvlText w:val="o"/>
       <w:lvlJc w:val="left"/>
       <w:pPr>
+        <w:tabs>
+          <w:tab w:val="num" w:pos="0"/>
+        </w:tabs>
         <w:ind w:left="1440" w:hanging="360"/>
       </w:pPr>
       <w:rPr>
-        <w:rFonts w:ascii="Courier New" w:hAnsi="Courier New" w:hint="default"/>
+        <w:rFonts w:ascii="Courier New" w:hAnsi="Courier New" w:cs="Courier New" w:hint="default"/>
       </w:rPr>
     </w:lvl>
-    <w:lvl w:ilvl="2" w:tplc="9C641C30">
+    <w:lvl w:ilvl="2">
       <w:start w:val="1"/>
       <w:numFmt w:val="bullet"/>
       <w:lvlText w:val=""/>
       <w:lvlJc w:val="left"/>
       <w:pPr>
+        <w:tabs>
+          <w:tab w:val="num" w:pos="0"/>
+        </w:tabs>
         <w:ind w:left="2160" w:hanging="360"/>
       </w:pPr>
       <w:rPr>
-        <w:rFonts w:ascii="Wingdings" w:hAnsi="Wingdings" w:hint="default"/>
+        <w:rFonts w:ascii="Wingdings" w:hAnsi="Wingdings" w:cs="Wingdings" w:hint="default"/>
       </w:rPr>
     </w:lvl>
-    <w:lvl w:ilvl="3" w:tplc="D11A840C">
+    <w:lvl w:ilvl="3">
       <w:start w:val="1"/>
       <w:numFmt w:val="bullet"/>
       <w:lvlText w:val=""/>
       <w:lvlJc w:val="left"/>
       <w:pPr>
+        <w:tabs>
+          <w:tab w:val="num" w:pos="0"/>
+        </w:tabs>
         <w:ind w:left="2880" w:hanging="360"/>
       </w:pPr>
       <w:rPr>
-        <w:rFonts w:ascii="Symbol" w:hAnsi="Symbol" w:hint="default"/>
+        <w:rFonts w:ascii="Symbol" w:hAnsi="Symbol" w:cs="Symbol" w:hint="default"/>
       </w:rPr>
     </w:lvl>
-    <w:lvl w:ilvl="4" w:tplc="68E20C86">
+    <w:lvl w:ilvl="4">
       <w:start w:val="1"/>
       <w:numFmt w:val="bullet"/>
       <w:lvlText w:val="o"/>
       <w:lvlJc w:val="left"/>
       <w:pPr>
+        <w:tabs>
+          <w:tab w:val="num" w:pos="0"/>
+        </w:tabs>
         <w:ind w:left="3600" w:hanging="360"/>
       </w:pPr>
       <w:rPr>
-        <w:rFonts w:ascii="Courier New" w:hAnsi="Courier New" w:hint="default"/>
+        <w:rFonts w:ascii="Courier New" w:hAnsi="Courier New" w:cs="Courier New" w:hint="default"/>
       </w:rPr>
     </w:lvl>
-    <w:lvl w:ilvl="5" w:tplc="E7DC9EB8">
+    <w:lvl w:ilvl="5">
       <w:start w:val="1"/>
       <w:numFmt w:val="bullet"/>
       <w:lvlText w:val=""/>
       <w:lvlJc w:val="left"/>
       <w:pPr>
+        <w:tabs>
+          <w:tab w:val="num" w:pos="0"/>
+        </w:tabs>
         <w:ind w:left="4320" w:hanging="360"/>
       </w:pPr>
       <w:rPr>
-        <w:rFonts w:ascii="Wingdings" w:hAnsi="Wingdings" w:hint="default"/>
+        <w:rFonts w:ascii="Wingdings" w:hAnsi="Wingdings" w:cs="Wingdings" w:hint="default"/>
       </w:rPr>
     </w:lvl>
-    <w:lvl w:ilvl="6" w:tplc="80969F5E">
+    <w:lvl w:ilvl="6">
       <w:start w:val="1"/>
       <w:numFmt w:val="bullet"/>
       <w:lvlText w:val=""/>
       <w:lvlJc w:val="left"/>
       <w:pPr>
+        <w:tabs>
+          <w:tab w:val="num" w:pos="0"/>
+        </w:tabs>
         <w:ind w:left="5040" w:hanging="360"/>
       </w:pPr>
       <w:rPr>
-        <w:rFonts w:ascii="Symbol" w:hAnsi="Symbol" w:hint="default"/>
+        <w:rFonts w:ascii="Symbol" w:hAnsi="Symbol" w:cs="Symbol" w:hint="default"/>
       </w:rPr>
     </w:lvl>
-    <w:lvl w:ilvl="7" w:tplc="59A6C5AA">
+    <w:lvl w:ilvl="7">
       <w:start w:val="1"/>
       <w:numFmt w:val="bullet"/>
       <w:lvlText w:val="o"/>
       <w:lvlJc w:val="left"/>
       <w:pPr>
+        <w:tabs>
+          <w:tab w:val="num" w:pos="0"/>
+        </w:tabs>
         <w:ind w:left="5760" w:hanging="360"/>
       </w:pPr>
       <w:rPr>
-        <w:rFonts w:ascii="Courier New" w:hAnsi="Courier New" w:hint="default"/>
+        <w:rFonts w:ascii="Courier New" w:hAnsi="Courier New" w:cs="Courier New" w:hint="default"/>
       </w:rPr>
     </w:lvl>
-    <w:lvl w:ilvl="8" w:tplc="9B4E8466">
+    <w:lvl w:ilvl="8">
       <w:start w:val="1"/>
       <w:numFmt w:val="bullet"/>
       <w:lvlText w:val=""/>
       <w:lvlJc w:val="left"/>
       <w:pPr>
+        <w:tabs>
+          <w:tab w:val="num" w:pos="0"/>
+        </w:tabs>
         <w:ind w:left="6480" w:hanging="360"/>
       </w:pPr>
       <w:rPr>
-        <w:rFonts w:ascii="Wingdings" w:hAnsi="Wingdings" w:hint="default"/>
+        <w:rFonts w:ascii="Wingdings" w:hAnsi="Wingdings" w:cs="Wingdings" w:hint="default"/>
       </w:rPr>
     </w:lvl>
   </w:abstractNum>
-  <w:abstractNum w:abstractNumId="1" w15:restartNumberingAfterBreak="0">
-    <w:nsid w:val="4DC54344"/>
-    <w:multiLevelType w:val="hybridMultilevel"/>
-    <w:tmpl w:val="A70625CC"/>
-    <w:lvl w:ilvl="0" w:tplc="8E9A17B6">
+  <w:abstractNum w:abstractNumId="2">
+    <w:lvl w:ilvl="0">
       <w:start w:val="1"/>
-      <w:numFmt w:val="bullet"/>
-      <w:lvlText w:val=""/>
+      <w:numFmt w:val="none"/>
+      <w:suff w:val="nothing"/>
+      <w:lvlText w:val=""/>
       <w:lvlJc w:val="left"/>
       <w:pPr>
-        <w:ind w:left="720" w:hanging="360"/>
-      </w:pPr>
-      <w:rPr>
-        <w:rFonts w:ascii="Symbol" w:hAnsi="Symbol" w:hint="default"/>
-      </w:rPr>
+        <w:tabs>
+          <w:tab w:val="num" w:pos="0"/>
+        </w:tabs>
+        <w:ind w:left="0" w:hanging="0"/>
+      </w:pPr>
     </w:lvl>
-    <w:lvl w:ilvl="1" w:tplc="FC2CEEE6">
+    <w:lvl w:ilvl="1">
       <w:start w:val="1"/>
-      <w:numFmt w:val="bullet"/>
-      <w:lvlText w:val="o"/>
+      <w:numFmt w:val="none"/>
+      <w:suff w:val="nothing"/>
+      <w:lvlText w:val=""/>
       <w:lvlJc w:val="left"/>
       <w:pPr>
-        <w:ind w:left="1440" w:hanging="360"/>
-      </w:pPr>
-      <w:rPr>
-        <w:rFonts w:ascii="Courier New" w:hAnsi="Courier New" w:hint="default"/>
-      </w:rPr>
+        <w:tabs>
+          <w:tab w:val="num" w:pos="0"/>
+        </w:tabs>
+        <w:ind w:left="0" w:hanging="0"/>
+      </w:pPr>
     </w:lvl>
-    <w:lvl w:ilvl="2" w:tplc="87F2E2E0">
+    <w:lvl w:ilvl="2">
       <w:start w:val="1"/>
-      <w:numFmt w:val="bullet"/>
-      <w:lvlText w:val=""/>
+      <w:numFmt w:val="none"/>
+      <w:suff w:val="nothing"/>
+      <w:lvlText w:val=""/>
       <w:lvlJc w:val="left"/>
       <w:pPr>
-        <w:ind w:left="2160" w:hanging="360"/>
-      </w:pPr>
-      <w:rPr>
-        <w:rFonts w:ascii="Wingdings" w:hAnsi="Wingdings" w:hint="default"/>
-      </w:rPr>
+        <w:tabs>
+          <w:tab w:val="num" w:pos="0"/>
+        </w:tabs>
+        <w:ind w:left="0" w:hanging="0"/>
+      </w:pPr>
     </w:lvl>
-    <w:lvl w:ilvl="3" w:tplc="4CDC1D9A">
+    <w:lvl w:ilvl="3">
       <w:start w:val="1"/>
-      <w:numFmt w:val="bullet"/>
-      <w:lvlText w:val=""/>
+      <w:numFmt w:val="none"/>
+      <w:suff w:val="nothing"/>
+      <w:lvlText w:val=""/>
       <w:lvlJc w:val="left"/>
       <w:pPr>
-        <w:ind w:left="2880" w:hanging="360"/>
-      </w:pPr>
-      <w:rPr>
-        <w:rFonts w:ascii="Symbol" w:hAnsi="Symbol" w:hint="default"/>
-      </w:rPr>
+        <w:tabs>
+          <w:tab w:val="num" w:pos="0"/>
+        </w:tabs>
+        <w:ind w:left="0" w:hanging="0"/>
+      </w:pPr>
     </w:lvl>
-    <w:lvl w:ilvl="4" w:tplc="FD7057E4">
+    <w:lvl w:ilvl="4">
       <w:start w:val="1"/>
-      <w:numFmt w:val="bullet"/>
-      <w:lvlText w:val="o"/>
+      <w:numFmt w:val="none"/>
+      <w:suff w:val="nothing"/>
+      <w:lvlText w:val=""/>
       <w:lvlJc w:val="left"/>
       <w:pPr>
-        <w:ind w:left="3600" w:hanging="360"/>
-      </w:pPr>
-      <w:rPr>
-        <w:rFonts w:ascii="Courier New" w:hAnsi="Courier New" w:hint="default"/>
-      </w:rPr>
+        <w:tabs>
+          <w:tab w:val="num" w:pos="0"/>
+        </w:tabs>
+        <w:ind w:left="0" w:hanging="0"/>
+      </w:pPr>
     </w:lvl>
-    <w:lvl w:ilvl="5" w:tplc="45FE9BAA">
+    <w:lvl w:ilvl="5">
       <w:start w:val="1"/>
-      <w:numFmt w:val="bullet"/>
-      <w:lvlText w:val=""/>
+      <w:numFmt w:val="none"/>
+      <w:suff w:val="nothing"/>
+      <w:lvlText w:val=""/>
       <w:lvlJc w:val="left"/>
       <w:pPr>
-        <w:ind w:left="4320" w:hanging="360"/>
-      </w:pPr>
-      <w:rPr>
-        <w:rFonts w:ascii="Wingdings" w:hAnsi="Wingdings" w:hint="default"/>
-      </w:rPr>
+        <w:tabs>
+          <w:tab w:val="num" w:pos="0"/>
+        </w:tabs>
+        <w:ind w:left="0" w:hanging="0"/>
+      </w:pPr>
     </w:lvl>
-    <w:lvl w:ilvl="6" w:tplc="69926EF2">
+    <w:lvl w:ilvl="6">
       <w:start w:val="1"/>
-      <w:numFmt w:val="bullet"/>
-      <w:lvlText w:val=""/>
+      <w:numFmt w:val="none"/>
+      <w:suff w:val="nothing"/>
+      <w:lvlText w:val=""/>
       <w:lvlJc w:val="left"/>
       <w:pPr>
-        <w:ind w:left="5040" w:hanging="360"/>
-      </w:pPr>
-      <w:rPr>
-        <w:rFonts w:ascii="Symbol" w:hAnsi="Symbol" w:hint="default"/>
-      </w:rPr>
+        <w:tabs>
+          <w:tab w:val="num" w:pos="0"/>
+        </w:tabs>
+        <w:ind w:left="0" w:hanging="0"/>
+      </w:pPr>
     </w:lvl>
-    <w:lvl w:ilvl="7" w:tplc="9E08464E">
+    <w:lvl w:ilvl="7">
       <w:start w:val="1"/>
-      <w:numFmt w:val="bullet"/>
-      <w:lvlText w:val="o"/>
+      <w:numFmt w:val="none"/>
+      <w:suff w:val="nothing"/>
+      <w:lvlText w:val=""/>
       <w:lvlJc w:val="left"/>
       <w:pPr>
-        <w:ind w:left="5760" w:hanging="360"/>
-      </w:pPr>
-      <w:rPr>
-        <w:rFonts w:ascii="Courier New" w:hAnsi="Courier New" w:hint="default"/>
-      </w:rPr>
+        <w:tabs>
+          <w:tab w:val="num" w:pos="0"/>
+        </w:tabs>
+        <w:ind w:left="0" w:hanging="0"/>
+      </w:pPr>
     </w:lvl>
-    <w:lvl w:ilvl="8" w:tplc="A646371C">
+    <w:lvl w:ilvl="8">
       <w:start w:val="1"/>
-      <w:numFmt w:val="bullet"/>
-      <w:lvlText w:val=""/>
+      <w:numFmt w:val="none"/>
+      <w:suff w:val="nothing"/>
+      <w:lvlText w:val=""/>
       <w:lvlJc w:val="left"/>
       <w:pPr>
-        <w:ind w:left="6480" w:hanging="360"/>
-      </w:pPr>
-      <w:rPr>
-        <w:rFonts w:ascii="Wingdings" w:hAnsi="Wingdings" w:hint="default"/>
-      </w:rPr>
+        <w:tabs>
+          <w:tab w:val="num" w:pos="0"/>
+        </w:tabs>
+        <w:ind w:left="0" w:hanging="0"/>
+      </w:pPr>
     </w:lvl>
   </w:abstractNum>
   <w:num w:numId="1">
     <w:abstractNumId w:val="1"/>
   </w:num>
   <w:num w:numId="2">
-    <w:abstractNumId w:val="0"/>
+    <w:abstractNumId w:val="2"/>
   </w:num>
 </w:numbering>
 </file>
 
 <file path=word/styles.xml><?xml version="1.0" encoding="utf-8"?>
-<w:styles xmlns:mc="http://schemas.openxmlformats.org/markup-compatibility/2006" xmlns:r="http://schemas.openxmlformats.org/officeDocument/2006/relationships" xmlns:w="http://schemas.openxmlformats.org/wordprocessingml/2006/main" xmlns:w14="http://schemas.microsoft.com/office/word/2010/wordml" xmlns:w15="http://schemas.microsoft.com/office/word/2012/wordml" xmlns:w16cex="http://schemas.microsoft.com/office/word/2018/wordml/cex" xmlns:w16cid="http://schemas.microsoft.com/office/word/2016/wordml/cid" xmlns:w16="http://schemas.microsoft.com/office/word/2018/wordml" xmlns:w16sdtdh="http://schemas.microsoft.com/office/word/2020/wordml/sdtdatahash" xmlns:w16se="http://schemas.microsoft.com/office/word/2015/wordml/symex" mc:Ignorable="w14 w15 w16se w16cid w16 w16cex w16sdtdh">
+<w:styles xmlns:w="http://schemas.openxmlformats.org/wordprocessingml/2006/main" xmlns:w14="http://schemas.microsoft.com/office/word/2010/wordml" xmlns:mc="http://schemas.openxmlformats.org/markup-compatibility/2006" mc:Ignorable="w14">
   <w:docDefaults>
     <w:rPrDefault>
       <w:rPr>
-        <w:rFonts w:asciiTheme="minorHAnsi" w:eastAsiaTheme="minorHAnsi" w:hAnsiTheme="minorHAnsi" w:cstheme="minorBidi"/>
+        <w:rFonts w:ascii="Calibri" w:hAnsi="Calibri" w:eastAsia="Calibri" w:cs="" w:asciiTheme="minorHAnsi" w:cstheme="minorBidi" w:eastAsiaTheme="minorHAnsi" w:hAnsiTheme="minorHAnsi"/>
         <w:sz w:val="22"/>
         <w:szCs w:val="22"/>
         <w:lang w:val="en-US" w:eastAsia="en-US" w:bidi="ar-SA"/>
@@ -1242,21 +1684,21 @@
     </w:rPrDefault>
     <w:pPrDefault>
       <w:pPr>
-        <w:spacing w:after="160" w:line="259" w:lineRule="auto"/>
+        <w:suppressAutoHyphens w:val="true"/>
       </w:pPr>
     </w:pPrDefault>
   </w:docDefaults>
   <w:latentStyles w:defLockedState="0" w:defUIPriority="99" w:defSemiHidden="0" w:defUnhideWhenUsed="0" w:defQFormat="0" w:count="376">
     <w:lsdException w:name="Normal" w:uiPriority="0" w:qFormat="1"/>
     <w:lsdException w:name="heading 1" w:uiPriority="9" w:qFormat="1"/>
-    <w:lsdException w:name="heading 2" w:semiHidden="1" w:uiPriority="9" w:unhideWhenUsed="1" w:qFormat="1"/>
-    <w:lsdException w:name="heading 3" w:semiHidden="1" w:uiPriority="9" w:unhideWhenUsed="1" w:qFormat="1"/>
-    <w:lsdException w:name="heading 4" w:semiHidden="1" w:uiPriority="9" w:unhideWhenUsed="1" w:qFormat="1"/>
-    <w:lsdException w:name="heading 5" w:semiHidden="1" w:uiPriority="9" w:unhideWhenUsed="1" w:qFormat="1"/>
-    <w:lsdException w:name="heading 6" w:semiHidden="1" w:uiPriority="9" w:unhideWhenUsed="1" w:qFormat="1"/>
-    <w:lsdException w:name="heading 7" w:semiHidden="1" w:uiPriority="9" w:unhideWhenUsed="1" w:qFormat="1"/>
-    <w:lsdException w:name="heading 8" w:semiHidden="1" w:uiPriority="9" w:unhideWhenUsed="1" w:qFormat="1"/>
-    <w:lsdException w:name="heading 9" w:semiHidden="1" w:uiPriority="9" w:unhideWhenUsed="1" w:qFormat="1"/>
+    <w:lsdException w:name="heading 2" w:uiPriority="9" w:semiHidden="1" w:unhideWhenUsed="1" w:qFormat="1"/>
+    <w:lsdException w:name="heading 3" w:uiPriority="9" w:semiHidden="1" w:unhideWhenUsed="1" w:qFormat="1"/>
+    <w:lsdException w:name="heading 4" w:uiPriority="9" w:semiHidden="1" w:unhideWhenUsed="1" w:qFormat="1"/>
+    <w:lsdException w:name="heading 5" w:uiPriority="9" w:semiHidden="1" w:unhideWhenUsed="1" w:qFormat="1"/>
+    <w:lsdException w:name="heading 6" w:uiPriority="9" w:semiHidden="1" w:unhideWhenUsed="1" w:qFormat="1"/>
+    <w:lsdException w:name="heading 7" w:uiPriority="9" w:semiHidden="1" w:unhideWhenUsed="1" w:qFormat="1"/>
+    <w:lsdException w:name="heading 8" w:uiPriority="9" w:semiHidden="1" w:unhideWhenUsed="1" w:qFormat="1"/>
+    <w:lsdException w:name="heading 9" w:uiPriority="9" w:semiHidden="1" w:unhideWhenUsed="1" w:qFormat="1"/>
     <w:lsdException w:name="index 1" w:semiHidden="1" w:unhideWhenUsed="1"/>
     <w:lsdException w:name="index 2" w:semiHidden="1" w:unhideWhenUsed="1"/>
     <w:lsdException w:name="index 3" w:semiHidden="1" w:unhideWhenUsed="1"/>
@@ -1266,22 +1708,22 @@
     <w:lsdException w:name="index 7" w:semiHidden="1" w:unhideWhenUsed="1"/>
     <w:lsdException w:name="index 8" w:semiHidden="1" w:unhideWhenUsed="1"/>
     <w:lsdException w:name="index 9" w:semiHidden="1" w:unhideWhenUsed="1"/>
-    <w:lsdException w:name="toc 1" w:semiHidden="1" w:uiPriority="39" w:unhideWhenUsed="1"/>
-    <w:lsdException w:name="toc 2" w:semiHidden="1" w:uiPriority="39" w:unhideWhenUsed="1"/>
-    <w:lsdException w:name="toc 3" w:semiHidden="1" w:uiPriority="39" w:unhideWhenUsed="1"/>
-    <w:lsdException w:name="toc 4" w:semiHidden="1" w:uiPriority="39" w:unhideWhenUsed="1"/>
-    <w:lsdException w:name="toc 5" w:semiHidden="1" w:uiPriority="39" w:unhideWhenUsed="1"/>
-    <w:lsdException w:name="toc 6" w:semiHidden="1" w:uiPriority="39" w:unhideWhenUsed="1"/>
-    <w:lsdException w:name="toc 7" w:semiHidden="1" w:uiPriority="39" w:unhideWhenUsed="1"/>
-    <w:lsdException w:name="toc 8" w:semiHidden="1" w:uiPriority="39" w:unhideWhenUsed="1"/>
-    <w:lsdException w:name="toc 9" w:semiHidden="1" w:uiPriority="39" w:unhideWhenUsed="1"/>
+    <w:lsdException w:name="toc 1" w:uiPriority="39" w:semiHidden="1" w:unhideWhenUsed="1"/>
+    <w:lsdException w:name="toc 2" w:uiPriority="39" w:semiHidden="1" w:unhideWhenUsed="1"/>
+    <w:lsdException w:name="toc 3" w:uiPriority="39" w:semiHidden="1" w:unhideWhenUsed="1"/>
+    <w:lsdException w:name="toc 4" w:uiPriority="39" w:semiHidden="1" w:unhideWhenUsed="1"/>
+    <w:lsdException w:name="toc 5" w:uiPriority="39" w:semiHidden="1" w:unhideWhenUsed="1"/>
+    <w:lsdException w:name="toc 6" w:uiPriority="39" w:semiHidden="1" w:unhideWhenUsed="1"/>
+    <w:lsdException w:name="toc 7" w:uiPriority="39" w:semiHidden="1" w:unhideWhenUsed="1"/>
+    <w:lsdException w:name="toc 8" w:uiPriority="39" w:semiHidden="1" w:unhideWhenUsed="1"/>
+    <w:lsdException w:name="toc 9" w:uiPriority="39" w:semiHidden="1" w:unhideWhenUsed="1"/>
     <w:lsdException w:name="Normal Indent" w:semiHidden="1" w:unhideWhenUsed="1"/>
     <w:lsdException w:name="footnote text" w:semiHidden="1" w:unhideWhenUsed="1"/>
     <w:lsdException w:name="annotation text" w:semiHidden="1" w:unhideWhenUsed="1"/>
     <w:lsdException w:name="header" w:semiHidden="1" w:unhideWhenUsed="1"/>
     <w:lsdException w:name="footer" w:semiHidden="1" w:unhideWhenUsed="1"/>
     <w:lsdException w:name="index heading" w:semiHidden="1" w:unhideWhenUsed="1"/>
-    <w:lsdException w:name="caption" w:semiHidden="1" w:uiPriority="35" w:unhideWhenUsed="1" w:qFormat="1"/>
+    <w:lsdException w:name="caption" w:uiPriority="35" w:semiHidden="1" w:unhideWhenUsed="1" w:qFormat="1"/>
     <w:lsdException w:name="table of figures" w:semiHidden="1" w:unhideWhenUsed="1"/>
     <w:lsdException w:name="envelope address" w:semiHidden="1" w:unhideWhenUsed="1"/>
     <w:lsdException w:name="envelope return" w:semiHidden="1" w:unhideWhenUsed="1"/>
@@ -1312,7 +1754,7 @@
     <w:lsdException w:name="Title" w:uiPriority="10" w:qFormat="1"/>
     <w:lsdException w:name="Closing" w:semiHidden="1" w:unhideWhenUsed="1"/>
     <w:lsdException w:name="Signature" w:semiHidden="1" w:unhideWhenUsed="1"/>
-    <w:lsdException w:name="Default Paragraph Font" w:semiHidden="1" w:uiPriority="1" w:unhideWhenUsed="1"/>
+    <w:lsdException w:name="Default Paragraph Font" w:uiPriority="1" w:semiHidden="1" w:unhideWhenUsed="1"/>
     <w:lsdException w:name="Body Text" w:semiHidden="1" w:unhideWhenUsed="1"/>
     <w:lsdException w:name="Body Text Indent" w:semiHidden="1" w:unhideWhenUsed="1"/>
     <w:lsdException w:name="List Continue" w:semiHidden="1" w:unhideWhenUsed="1"/>
@@ -1512,8 +1954,8 @@
     <w:lsdException w:name="Subtle Reference" w:uiPriority="31" w:qFormat="1"/>
     <w:lsdException w:name="Intense Reference" w:uiPriority="32" w:qFormat="1"/>
     <w:lsdException w:name="Book Title" w:uiPriority="33" w:qFormat="1"/>
-    <w:lsdException w:name="Bibliography" w:semiHidden="1" w:uiPriority="37" w:unhideWhenUsed="1"/>
-    <w:lsdException w:name="TOC Heading" w:semiHidden="1" w:uiPriority="39" w:unhideWhenUsed="1" w:qFormat="1"/>
+    <w:lsdException w:name="Bibliography" w:uiPriority="37" w:semiHidden="1" w:unhideWhenUsed="1"/>
+    <w:lsdException w:name="TOC Heading" w:uiPriority="39" w:semiHidden="1" w:unhideWhenUsed="1" w:qFormat="1"/>
     <w:lsdException w:name="Plain Table 1" w:uiPriority="41"/>
     <w:lsdException w:name="Plain Table 2" w:uiPriority="42"/>
     <w:lsdException w:name="Plain Table 3" w:uiPriority="43"/>
@@ -1624,38 +2066,33 @@
     <w:lsdException w:name="Unresolved Mention" w:semiHidden="1" w:unhideWhenUsed="1"/>
     <w:lsdException w:name="Smart Link" w:semiHidden="1" w:unhideWhenUsed="1"/>
   </w:latentStyles>
-  <w:style w:type="paragraph" w:default="1" w:styleId="Normal">
+  <w:style w:type="paragraph" w:styleId="Normal" w:default="1">
     <w:name w:val="Normal"/>
     <w:qFormat/>
+    <w:pPr>
+      <w:widowControl/>
+      <w:bidi w:val="0"/>
+      <w:spacing w:lineRule="auto" w:line="259" w:before="0" w:after="160"/>
+      <w:jc w:val="left"/>
+    </w:pPr>
+    <w:rPr>
+      <w:rFonts w:ascii="Calibri" w:hAnsi="Calibri" w:eastAsia="Calibri" w:cs="" w:asciiTheme="minorHAnsi" w:cstheme="minorBidi" w:eastAsiaTheme="minorHAnsi" w:hAnsiTheme="minorHAnsi"/>
+      <w:color w:val="auto"/>
+      <w:kern w:val="0"/>
+      <w:sz w:val="22"/>
+      <w:szCs w:val="22"/>
+      <w:lang w:val="en-US" w:eastAsia="en-US" w:bidi="ar-SA"/>
+    </w:rPr>
   </w:style>
-  <w:style w:type="character" w:default="1" w:styleId="DefaultParagraphFont">
+  <w:style w:type="character" w:styleId="DefaultParagraphFont" w:default="1">
     <w:name w:val="Default Paragraph Font"/>
     <w:uiPriority w:val="1"/>
     <w:semiHidden/>
     <w:unhideWhenUsed/>
+    <w:qFormat/>
+    <w:rPr/>
   </w:style>
-  <w:style w:type="table" w:default="1" w:styleId="TableNormal">
-    <w:name w:val="Normal Table"/>
-    <w:uiPriority w:val="99"/>
-    <w:semiHidden/>
-    <w:unhideWhenUsed/>
-    <w:tblPr>
-      <w:tblInd w:w="0" w:type="dxa"/>
-      <w:tblCellMar>
-        <w:top w:w="0" w:type="dxa"/>
-        <w:left w:w="108" w:type="dxa"/>
-        <w:bottom w:w="0" w:type="dxa"/>
-        <w:right w:w="108" w:type="dxa"/>
-      </w:tblCellMar>
-    </w:tblPr>
-  </w:style>
-  <w:style w:type="numbering" w:default="1" w:styleId="NoList">
-    <w:name w:val="No List"/>
-    <w:uiPriority w:val="99"/>
-    <w:semiHidden/>
-    <w:unhideWhenUsed/>
-  </w:style>
-  <w:style w:type="character" w:styleId="Hyperlink">
+  <w:style w:type="character" w:styleId="InternetLink">
     <w:name w:val="Hyperlink"/>
     <w:basedOn w:val="DefaultParagraphFont"/>
     <w:uiPriority w:val="99"/>
@@ -1665,32 +2102,127 @@
       <w:u w:val="single"/>
     </w:rPr>
   </w:style>
+  <w:style w:type="character" w:styleId="UnresolvedMention">
+    <w:name w:val="Unresolved Mention"/>
+    <w:basedOn w:val="DefaultParagraphFont"/>
+    <w:uiPriority w:val="99"/>
+    <w:semiHidden/>
+    <w:unhideWhenUsed/>
+    <w:qFormat/>
+    <w:rsid w:val="009f268f"/>
+    <w:rPr>
+      <w:color w:val="605E5C"/>
+      <w:shd w:fill="E1DFDD" w:val="clear"/>
+    </w:rPr>
+  </w:style>
+  <w:style w:type="paragraph" w:styleId="Heading">
+    <w:name w:val="Heading"/>
+    <w:basedOn w:val="Normal"/>
+    <w:next w:val="TextBody"/>
+    <w:qFormat/>
+    <w:pPr>
+      <w:keepNext w:val="true"/>
+      <w:spacing w:before="240" w:after="120"/>
+    </w:pPr>
+    <w:rPr>
+      <w:rFonts w:ascii="Liberation Sans" w:hAnsi="Liberation Sans" w:eastAsia="Microsoft YaHei" w:cs="Arial"/>
+      <w:sz w:val="28"/>
+      <w:szCs w:val="28"/>
+    </w:rPr>
+  </w:style>
+  <w:style w:type="paragraph" w:styleId="TextBody">
+    <w:name w:val="Body Text"/>
+    <w:basedOn w:val="Normal"/>
+    <w:pPr>
+      <w:spacing w:lineRule="auto" w:line="276" w:before="0" w:after="140"/>
+    </w:pPr>
+    <w:rPr/>
+  </w:style>
+  <w:style w:type="paragraph" w:styleId="List">
+    <w:name w:val="List"/>
+    <w:basedOn w:val="TextBody"/>
+    <w:pPr/>
+    <w:rPr>
+      <w:rFonts w:cs="Arial"/>
+    </w:rPr>
+  </w:style>
+  <w:style w:type="paragraph" w:styleId="Caption">
+    <w:name w:val="Caption"/>
+    <w:basedOn w:val="Normal"/>
+    <w:qFormat/>
+    <w:pPr>
+      <w:suppressLineNumbers/>
+      <w:spacing w:before="120" w:after="120"/>
+    </w:pPr>
+    <w:rPr>
+      <w:rFonts w:cs="Arial"/>
+      <w:i/>
+      <w:iCs/>
+      <w:sz w:val="24"/>
+      <w:szCs w:val="24"/>
+    </w:rPr>
+  </w:style>
+  <w:style w:type="paragraph" w:styleId="Index">
+    <w:name w:val="Index"/>
+    <w:basedOn w:val="Normal"/>
+    <w:qFormat/>
+    <w:pPr>
+      <w:suppressLineNumbers/>
+    </w:pPr>
+    <w:rPr>
+      <w:rFonts w:cs="Arial"/>
+      <w:lang w:val="zxx" w:eastAsia="zxx" w:bidi="zxx"/>
+    </w:rPr>
+  </w:style>
   <w:style w:type="paragraph" w:styleId="ListParagraph">
     <w:name w:val="List Paragraph"/>
     <w:basedOn w:val="Normal"/>
     <w:uiPriority w:val="34"/>
     <w:qFormat/>
     <w:pPr>
-      <w:ind w:left="720"/>
+      <w:spacing w:before="0" w:after="160"/>
+      <w:ind w:left="720" w:hanging="0"/>
       <w:contextualSpacing/>
     </w:pPr>
+    <w:rPr/>
+  </w:style>
+  <w:style w:type="numbering" w:styleId="NoList" w:default="1">
+    <w:name w:val="No List"/>
+    <w:uiPriority w:val="99"/>
+    <w:semiHidden/>
+    <w:unhideWhenUsed/>
+    <w:qFormat/>
+  </w:style>
+  <w:style w:type="table" w:default="1" w:styleId="TableNormal">
+    <w:name w:val="Normal Table"/>
+    <w:uiPriority w:val="99"/>
+    <w:semiHidden/>
+    <w:unhideWhenUsed/>
+    <w:tblPr>
+      <w:tblCellMar>
+        <w:top w:w="0" w:type="dxa"/>
+        <w:left w:w="108" w:type="dxa"/>
+        <w:bottom w:w="0" w:type="dxa"/>
+        <w:right w:w="108" w:type="dxa"/>
+      </w:tblCellMar>
+    </w:tblPr>
   </w:style>
   <w:style w:type="table" w:styleId="TableGrid">
     <w:name w:val="Table Grid"/>
     <w:basedOn w:val="TableNormal"/>
     <w:uiPriority w:val="59"/>
-    <w:rsid w:val="00FB4123"/>
+    <w:rsid w:val="00fb4123"/>
     <w:pPr>
       <w:spacing w:after="0" w:line="240" w:lineRule="auto"/>
     </w:pPr>
     <w:tblPr>
       <w:tblBorders>
-        <w:top w:val="single" w:sz="4" w:space="0" w:color="000000" w:themeColor="text1"/>
-        <w:left w:val="single" w:sz="4" w:space="0" w:color="000000" w:themeColor="text1"/>
-        <w:bottom w:val="single" w:sz="4" w:space="0" w:color="000000" w:themeColor="text1"/>
-        <w:right w:val="single" w:sz="4" w:space="0" w:color="000000" w:themeColor="text1"/>
-        <w:insideH w:val="single" w:sz="4" w:space="0" w:color="000000" w:themeColor="text1"/>
-        <w:insideV w:val="single" w:sz="4" w:space="0" w:color="000000" w:themeColor="text1"/>
+        <w:top w:val="single" w:color="000000" w:themeColor="text1" w:sz="4" w:space="0"/>
+        <w:left w:val="single" w:color="000000" w:themeColor="text1" w:sz="4" w:space="0"/>
+        <w:bottom w:val="single" w:color="000000" w:themeColor="text1" w:sz="4" w:space="0"/>
+        <w:right w:val="single" w:color="000000" w:themeColor="text1" w:sz="4" w:space="0"/>
+        <w:insideH w:val="single" w:color="000000" w:themeColor="text1" w:sz="4" w:space="0"/>
+        <w:insideV w:val="single" w:color="000000" w:themeColor="text1" w:sz="4" w:space="0"/>
       </w:tblBorders>
     </w:tblPr>
   </w:style>
@@ -1703,12 +2235,12 @@
     </w:pPr>
     <w:tblPr>
       <w:tblBorders>
-        <w:top w:val="single" w:sz="4" w:space="0" w:color="BFBFBF" w:themeColor="background1" w:themeShade="BF"/>
-        <w:left w:val="single" w:sz="4" w:space="0" w:color="BFBFBF" w:themeColor="background1" w:themeShade="BF"/>
-        <w:bottom w:val="single" w:sz="4" w:space="0" w:color="BFBFBF" w:themeColor="background1" w:themeShade="BF"/>
-        <w:right w:val="single" w:sz="4" w:space="0" w:color="BFBFBF" w:themeColor="background1" w:themeShade="BF"/>
-        <w:insideH w:val="single" w:sz="4" w:space="0" w:color="BFBFBF" w:themeColor="background1" w:themeShade="BF"/>
-        <w:insideV w:val="single" w:sz="4" w:space="0" w:color="BFBFBF" w:themeColor="background1" w:themeShade="BF"/>
+        <w:top w:val="single" w:color="BFBFBF" w:themeColor="background1" w:sz="4" w:space="0"/>
+        <w:left w:val="single" w:color="BFBFBF" w:themeColor="background1" w:sz="4" w:space="0"/>
+        <w:bottom w:val="single" w:color="BFBFBF" w:themeColor="background1" w:sz="4" w:space="0"/>
+        <w:right w:val="single" w:color="BFBFBF" w:themeColor="background1" w:sz="4" w:space="0"/>
+        <w:insideH w:val="single" w:color="BFBFBF" w:themeColor="background1" w:sz="4" w:space="0"/>
+        <w:insideV w:val="single" w:color="BFBFBF" w:themeColor="background1" w:sz="4" w:space="0"/>
       </w:tblBorders>
     </w:tblPr>
   </w:style>
@@ -1728,49 +2260,41 @@
         <w:b/>
         <w:bCs/>
       </w:rPr>
+      <w:tblPr/>
     </w:tblStylePr>
     <w:tblStylePr w:type="lastRow">
       <w:rPr>
         <w:b/>
         <w:bCs/>
       </w:rPr>
+      <w:tblPr/>
     </w:tblStylePr>
     <w:tblStylePr w:type="firstCol">
       <w:rPr>
         <w:b/>
         <w:bCs/>
       </w:rPr>
+      <w:tblPr/>
     </w:tblStylePr>
     <w:tblStylePr w:type="lastCol">
       <w:rPr>
         <w:b/>
         <w:bCs/>
       </w:rPr>
+      <w:tblPr/>
     </w:tblStylePr>
     <w:tblStylePr w:type="band1Vert">
       <w:tblPr/>
       <w:tcPr>
-        <w:shd w:val="clear" w:color="auto" w:fill="F2F2F2" w:themeFill="background1" w:themeFillShade="F2"/>
+        <w:shd w:val="clear" w:color="auto" w:fill="F2F2F2" w:themeFill="background1" w:themeFillShade="f2"/>
       </w:tcPr>
     </w:tblStylePr>
     <w:tblStylePr w:type="band1Horz">
       <w:tblPr/>
       <w:tcPr>
-        <w:shd w:val="clear" w:color="auto" w:fill="F2F2F2" w:themeFill="background1" w:themeFillShade="F2"/>
+        <w:shd w:val="clear" w:color="auto" w:fill="F2F2F2" w:themeFill="background1" w:themeFillShade="f2"/>
       </w:tcPr>
     </w:tblStylePr>
-  </w:style>
-  <w:style w:type="character" w:styleId="UnresolvedMention">
-    <w:name w:val="Unresolved Mention"/>
-    <w:basedOn w:val="DefaultParagraphFont"/>
-    <w:uiPriority w:val="99"/>
-    <w:semiHidden/>
-    <w:unhideWhenUsed/>
-    <w:rsid w:val="009F268F"/>
-    <w:rPr>
-      <w:color w:val="605E5C"/>
-      <w:shd w:val="clear" w:color="auto" w:fill="E1DFDD"/>
-    </w:rPr>
   </w:style>
 </w:styles>
 </file>

</xml_diff>